<commit_message>
Deploying to gh-pages from @ csci-1301/csci-1301.github.io@ac9a7eed6c0207ea2dbde7639452f4a0556826e2 🚀
</commit_message>
<xml_diff>
--- a/labs/Static/index.docx
+++ b/labs/Static/index.docx
@@ -40,7 +40,7 @@
         <w:pStyle w:val="Date"/>
       </w:pPr>
       <w:r>
-        <w:t xml:space="preserve">July   5, 2021 (02:35:08 PM)</w:t>
+        <w:t xml:space="preserve">July   5, 2021 (02:42:22 PM)</w:t>
       </w:r>
     </w:p>
     <w:sdt>
@@ -206,7 +206,7 @@
         <w:t xml:space="preserve"> </w:t>
       </w:r>
       <w:r>
-        <w:t xml:space="preserve">(not some object)</w:t>
+        <w:t xml:space="preserve">(not object identifier)</w:t>
       </w:r>
     </w:p>
     <w:p>
@@ -381,7 +381,7 @@
         <w:pStyle w:val="FirstParagraph"/>
       </w:pPr>
       <w:r>
-        <w:t xml:space="preserve">Using your IDE, see what happens if you do the following:</w:t>
+        <w:t xml:space="preserve">Using your IDE, check what happens if you do the following:</w:t>
       </w:r>
     </w:p>
     <w:p>
@@ -602,7 +602,7 @@
         <w:t xml:space="preserve"> </w:t>
       </w:r>
       <w:r>
-        <w:t xml:space="preserve">Further, in a static class, all class members (attributes, methods, constructors, etc.) must also be declared</w:t>
+        <w:t xml:space="preserve">Further, if a class is declared static, all its members (attributes, methods, constructors, etc.) must also be declared</w:t>
       </w:r>
       <w:r>
         <w:t xml:space="preserve"> </w:t>
@@ -1533,13 +1533,13 @@
         <w:pStyle w:val="BodyText"/>
       </w:pPr>
       <w:r>
-        <w:t xml:space="preserve">Study the following program implementation, but do not execute it.</w:t>
-      </w:r>
-      <w:r>
-        <w:t xml:space="preserve"> </w:t>
-      </w:r>
-      <w:r>
-        <w:t xml:space="preserve">After reading through the implementation, answer the follow-up questions below.</w:t>
+        <w:t xml:space="preserve">Study the following program implementation but *do not* execute it.</w:t>
+      </w:r>
+      <w:r>
+        <w:t xml:space="preserve"> </w:t>
+      </w:r>
+      <w:r>
+        <w:t xml:space="preserve">After reading through the implementation, answer the questions below.</w:t>
       </w:r>
     </w:p>
     <w:p>
@@ -2825,10 +2825,9 @@
           <w:ilvl w:val="0"/>
           <w:numId w:val="1007"/>
         </w:numPr>
-        <w:pStyle w:val="Compact"/>
-      </w:pPr>
-      <w:r>
-        <w:t xml:space="preserve">How many static attributes does</w:t>
+      </w:pPr>
+      <w:r>
+        <w:t xml:space="preserve">How many non-static attributes does</w:t>
       </w:r>
       <w:r>
         <w:t xml:space="preserve"> </w:t>
@@ -2852,7 +2851,84 @@
           <w:ilvl w:val="0"/>
           <w:numId w:val="1007"/>
         </w:numPr>
-        <w:pStyle w:val="Compact"/>
+      </w:pPr>
+      <w:r>
+        <w:t xml:space="preserve">How many static attributes does</w:t>
+      </w:r>
+      <w:r>
+        <w:t xml:space="preserve"> </w:t>
+      </w:r>
+      <w:r>
+        <w:rPr>
+          <w:rStyle w:val="NormalTok"/>
+        </w:rPr>
+        <w:t xml:space="preserve">Student</w:t>
+      </w:r>
+      <w:r>
+        <w:t xml:space="preserve"> </w:t>
+      </w:r>
+      <w:r>
+        <w:t xml:space="preserve">class have?</w:t>
+      </w:r>
+    </w:p>
+    <w:p>
+      <w:pPr>
+        <w:numPr>
+          <w:ilvl w:val="0"/>
+          <w:numId w:val="1007"/>
+        </w:numPr>
+      </w:pPr>
+      <w:r>
+        <w:t xml:space="preserve">How many non-static methods does</w:t>
+      </w:r>
+      <w:r>
+        <w:t xml:space="preserve"> </w:t>
+      </w:r>
+      <w:r>
+        <w:rPr>
+          <w:rStyle w:val="NormalTok"/>
+        </w:rPr>
+        <w:t xml:space="preserve">Student</w:t>
+      </w:r>
+      <w:r>
+        <w:t xml:space="preserve"> </w:t>
+      </w:r>
+      <w:r>
+        <w:t xml:space="preserve">class have?</w:t>
+      </w:r>
+    </w:p>
+    <w:p>
+      <w:pPr>
+        <w:numPr>
+          <w:ilvl w:val="0"/>
+          <w:numId w:val="1007"/>
+        </w:numPr>
+      </w:pPr>
+      <w:r>
+        <w:t xml:space="preserve">How many static methods does</w:t>
+      </w:r>
+      <w:r>
+        <w:t xml:space="preserve"> </w:t>
+      </w:r>
+      <w:r>
+        <w:rPr>
+          <w:rStyle w:val="NormalTok"/>
+        </w:rPr>
+        <w:t xml:space="preserve">Student</w:t>
+      </w:r>
+      <w:r>
+        <w:t xml:space="preserve"> </w:t>
+      </w:r>
+      <w:r>
+        <w:t xml:space="preserve">class have?</w:t>
+      </w:r>
+    </w:p>
+    <w:p>
+      <w:pPr>
+        <w:numPr>
+          <w:ilvl w:val="0"/>
+          <w:numId w:val="1007"/>
+        </w:numPr>
       </w:pPr>
       <w:r>
         <w:t xml:space="preserve">What is the output of each of the following lines in</w:t>
@@ -3056,7 +3132,6 @@
           <w:ilvl w:val="0"/>
           <w:numId w:val="1007"/>
         </w:numPr>
-        <w:pStyle w:val="Compact"/>
       </w:pPr>
       <w:r>
         <w:t xml:space="preserve">if the</w:t>
@@ -3195,7 +3270,6 @@
           <w:ilvl w:val="0"/>
           <w:numId w:val="1007"/>
         </w:numPr>
-        <w:pStyle w:val="Compact"/>
       </w:pPr>
       <w:r>
         <w:t xml:space="preserve">When a class contains both static and non-static members, is it possible to refer to non-static members inside a static method?</w:t>

</xml_diff>

<commit_message>
Deploying to gh-pages from @ csci-1301/csci-1301.github.io@68080045d2fd7953db39132ab771e31a9d4a9164 🚀
</commit_message>
<xml_diff>
--- a/labs/Static/index.docx
+++ b/labs/Static/index.docx
@@ -40,7 +40,7 @@
         <w:pStyle w:val="Date"/>
       </w:pPr>
       <w:r>
-        <w:t xml:space="preserve">July   5, 2021 (02:42:22 PM)</w:t>
+        <w:t xml:space="preserve">July   5, 2021 (02:53:58 PM)</w:t>
       </w:r>
     </w:p>
     <w:sdt>
@@ -1499,7 +1499,7 @@
           <w:rPr>
             <w:rStyle w:val="Hyperlink"/>
           </w:rPr>
-          <w:t xml:space="preserve">Calculator</w:t>
+          <w:t xml:space="preserve">SimpleCalculator</w:t>
         </w:r>
       </w:hyperlink>
       <w:r>
@@ -3323,7 +3323,7 @@
           <w:rPr>
             <w:rStyle w:val="Hyperlink"/>
           </w:rPr>
-          <w:t xml:space="preserve">Student</w:t>
+          <w:t xml:space="preserve">StudentProgram</w:t>
         </w:r>
       </w:hyperlink>
       <w:r>

</xml_diff>

<commit_message>
Deploying to gh-pages from @ csci-1301/csci-1301.github.io@4e669490f98fef67ea906be9ce9d151eea2394cb 🚀
</commit_message>
<xml_diff>
--- a/labs/Static/index.docx
+++ b/labs/Static/index.docx
@@ -40,7 +40,7 @@
         <w:pStyle w:val="Date"/>
       </w:pPr>
       <w:r>
-        <w:t xml:space="preserve">July   5, 2021 (02:53:58 PM)</w:t>
+        <w:t xml:space="preserve">July   5, 2021 (03:15:27 PM)</w:t>
       </w:r>
     </w:p>
     <w:sdt>
@@ -623,7 +623,7 @@
         <w:pStyle w:val="Heading2"/>
       </w:pPr>
       <w:r>
-        <w:t xml:space="preserve">static Calculator</w:t>
+        <w:t xml:space="preserve">Static Calculator</w:t>
       </w:r>
     </w:p>
     <w:p>
@@ -1499,7 +1499,7 @@
           <w:rPr>
             <w:rStyle w:val="Hyperlink"/>
           </w:rPr>
-          <w:t xml:space="preserve">SimpleCalculator</w:t>
+          <w:t xml:space="preserve">Calculator_Solution</w:t>
         </w:r>
       </w:hyperlink>
       <w:r>
@@ -1801,7 +1801,124 @@
         <w:rPr>
           <w:rStyle w:val="NormalTok"/>
         </w:rPr>
-        <w:t xml:space="preserve"> studentCount </w:t>
+        <w:t xml:space="preserve"> studentCount</w:t>
+      </w:r>
+      <w:r>
+        <w:rPr>
+          <w:rStyle w:val="OperatorTok"/>
+        </w:rPr>
+        <w:t xml:space="preserve">;</w:t>
+      </w:r>
+      <w:r>
+        <w:br/>
+      </w:r>
+      <w:r>
+        <w:br/>
+      </w:r>
+      <w:r>
+        <w:rPr>
+          <w:rStyle w:val="NormalTok"/>
+        </w:rPr>
+        <w:t xml:space="preserve">    </w:t>
+      </w:r>
+      <w:r>
+        <w:rPr>
+          <w:rStyle w:val="KeywordTok"/>
+        </w:rPr>
+        <w:t xml:space="preserve">public</w:t>
+      </w:r>
+      <w:r>
+        <w:rPr>
+          <w:rStyle w:val="NormalTok"/>
+        </w:rPr>
+        <w:t xml:space="preserve"> </w:t>
+      </w:r>
+      <w:r>
+        <w:rPr>
+          <w:rStyle w:val="FunctionTok"/>
+        </w:rPr>
+        <w:t xml:space="preserve">Student</w:t>
+      </w:r>
+      <w:r>
+        <w:rPr>
+          <w:rStyle w:val="OperatorTok"/>
+        </w:rPr>
+        <w:t xml:space="preserve">(</w:t>
+      </w:r>
+      <w:r>
+        <w:rPr>
+          <w:rStyle w:val="DataTypeTok"/>
+        </w:rPr>
+        <w:t xml:space="preserve">int</w:t>
+      </w:r>
+      <w:r>
+        <w:rPr>
+          <w:rStyle w:val="NormalTok"/>
+        </w:rPr>
+        <w:t xml:space="preserve"> id</w:t>
+      </w:r>
+      <w:r>
+        <w:rPr>
+          <w:rStyle w:val="OperatorTok"/>
+        </w:rPr>
+        <w:t xml:space="preserve">,</w:t>
+      </w:r>
+      <w:r>
+        <w:rPr>
+          <w:rStyle w:val="NormalTok"/>
+        </w:rPr>
+        <w:t xml:space="preserve"> </w:t>
+      </w:r>
+      <w:r>
+        <w:rPr>
+          <w:rStyle w:val="DataTypeTok"/>
+        </w:rPr>
+        <w:t xml:space="preserve">string</w:t>
+      </w:r>
+      <w:r>
+        <w:rPr>
+          <w:rStyle w:val="NormalTok"/>
+        </w:rPr>
+        <w:t xml:space="preserve"> name</w:t>
+      </w:r>
+      <w:r>
+        <w:rPr>
+          <w:rStyle w:val="OperatorTok"/>
+        </w:rPr>
+        <w:t xml:space="preserve">){</w:t>
+      </w:r>
+      <w:r>
+        <w:br/>
+      </w:r>
+      <w:r>
+        <w:rPr>
+          <w:rStyle w:val="NormalTok"/>
+        </w:rPr>
+        <w:t xml:space="preserve">        </w:t>
+      </w:r>
+      <w:r>
+        <w:rPr>
+          <w:rStyle w:val="KeywordTok"/>
+        </w:rPr>
+        <w:t xml:space="preserve">this</w:t>
+      </w:r>
+      <w:r>
+        <w:rPr>
+          <w:rStyle w:val="OperatorTok"/>
+        </w:rPr>
+        <w:t xml:space="preserve">.</w:t>
+      </w:r>
+      <w:r>
+        <w:rPr>
+          <w:rStyle w:val="FunctionTok"/>
+        </w:rPr>
+        <w:t xml:space="preserve">id</w:t>
+      </w:r>
+      <w:r>
+        <w:rPr>
+          <w:rStyle w:val="NormalTok"/>
+        </w:rPr>
+        <w:t xml:space="preserve"> </w:t>
       </w:r>
       <w:r>
         <w:rPr>
@@ -1813,13 +1930,7 @@
         <w:rPr>
           <w:rStyle w:val="NormalTok"/>
         </w:rPr>
-        <w:t xml:space="preserve"> </w:t>
-      </w:r>
-      <w:r>
-        <w:rPr>
-          <w:rStyle w:val="DecValTok"/>
-        </w:rPr>
-        <w:t xml:space="preserve">0</w:t>
+        <w:t xml:space="preserve"> id</w:t>
       </w:r>
       <w:r>
         <w:rPr>
@@ -1831,6 +1942,69 @@
         <w:br/>
       </w:r>
       <w:r>
+        <w:rPr>
+          <w:rStyle w:val="NormalTok"/>
+        </w:rPr>
+        <w:t xml:space="preserve">        </w:t>
+      </w:r>
+      <w:r>
+        <w:rPr>
+          <w:rStyle w:val="KeywordTok"/>
+        </w:rPr>
+        <w:t xml:space="preserve">this</w:t>
+      </w:r>
+      <w:r>
+        <w:rPr>
+          <w:rStyle w:val="OperatorTok"/>
+        </w:rPr>
+        <w:t xml:space="preserve">.</w:t>
+      </w:r>
+      <w:r>
+        <w:rPr>
+          <w:rStyle w:val="FunctionTok"/>
+        </w:rPr>
+        <w:t xml:space="preserve">name</w:t>
+      </w:r>
+      <w:r>
+        <w:rPr>
+          <w:rStyle w:val="NormalTok"/>
+        </w:rPr>
+        <w:t xml:space="preserve"> </w:t>
+      </w:r>
+      <w:r>
+        <w:rPr>
+          <w:rStyle w:val="OperatorTok"/>
+        </w:rPr>
+        <w:t xml:space="preserve">=</w:t>
+      </w:r>
+      <w:r>
+        <w:rPr>
+          <w:rStyle w:val="NormalTok"/>
+        </w:rPr>
+        <w:t xml:space="preserve"> name</w:t>
+      </w:r>
+      <w:r>
+        <w:rPr>
+          <w:rStyle w:val="OperatorTok"/>
+        </w:rPr>
+        <w:t xml:space="preserve">;</w:t>
+      </w:r>
+      <w:r>
+        <w:br/>
+      </w:r>
+      <w:r>
+        <w:rPr>
+          <w:rStyle w:val="NormalTok"/>
+        </w:rPr>
+        <w:t xml:space="preserve">        studentCount</w:t>
+      </w:r>
+      <w:r>
+        <w:rPr>
+          <w:rStyle w:val="OperatorTok"/>
+        </w:rPr>
+        <w:t xml:space="preserve">++;</w:t>
+      </w:r>
+      <w:r>
         <w:br/>
       </w:r>
       <w:r>
@@ -1841,6 +2015,30 @@
       </w:r>
       <w:r>
         <w:rPr>
+          <w:rStyle w:val="OperatorTok"/>
+        </w:rPr>
+        <w:t xml:space="preserve">}</w:t>
+      </w:r>
+      <w:r>
+        <w:rPr>
+          <w:rStyle w:val="NormalTok"/>
+        </w:rPr>
+        <w:t xml:space="preserve"> </w:t>
+      </w:r>
+      <w:r>
+        <w:br/>
+      </w:r>
+      <w:r>
+        <w:br/>
+      </w:r>
+      <w:r>
+        <w:rPr>
+          <w:rStyle w:val="NormalTok"/>
+        </w:rPr>
+        <w:t xml:space="preserve">    </w:t>
+      </w:r>
+      <w:r>
+        <w:rPr>
           <w:rStyle w:val="KeywordTok"/>
         </w:rPr>
         <w:t xml:space="preserve">public</w:t>
@@ -1853,9 +2051,60 @@
       </w:r>
       <w:r>
         <w:rPr>
+          <w:rStyle w:val="KeywordTok"/>
+        </w:rPr>
+        <w:t xml:space="preserve">static</w:t>
+      </w:r>
+      <w:r>
+        <w:rPr>
+          <w:rStyle w:val="NormalTok"/>
+        </w:rPr>
+        <w:t xml:space="preserve"> </w:t>
+      </w:r>
+      <w:r>
+        <w:rPr>
+          <w:rStyle w:val="DataTypeTok"/>
+        </w:rPr>
+        <w:t xml:space="preserve">void</w:t>
+      </w:r>
+      <w:r>
+        <w:rPr>
+          <w:rStyle w:val="NormalTok"/>
+        </w:rPr>
+        <w:t xml:space="preserve"> </w:t>
+      </w:r>
+      <w:r>
+        <w:rPr>
           <w:rStyle w:val="FunctionTok"/>
         </w:rPr>
-        <w:t xml:space="preserve">Student</w:t>
+        <w:t xml:space="preserve">DisplayStudentCount</w:t>
+      </w:r>
+      <w:r>
+        <w:rPr>
+          <w:rStyle w:val="OperatorTok"/>
+        </w:rPr>
+        <w:t xml:space="preserve">(){</w:t>
+      </w:r>
+      <w:r>
+        <w:br/>
+      </w:r>
+      <w:r>
+        <w:rPr>
+          <w:rStyle w:val="NormalTok"/>
+        </w:rPr>
+        <w:t xml:space="preserve">        Console</w:t>
+      </w:r>
+      <w:r>
+        <w:rPr>
+          <w:rStyle w:val="OperatorTok"/>
+        </w:rPr>
+        <w:t xml:space="preserve">.</w:t>
+      </w:r>
+      <w:r>
+        <w:rPr>
+          <w:rStyle w:val="FunctionTok"/>
+        </w:rPr>
+        <w:t xml:space="preserve">WriteLine</w:t>
       </w:r>
       <w:r>
         <w:rPr>
@@ -1865,21 +2114,304 @@
       </w:r>
       <w:r>
         <w:rPr>
+          <w:rStyle w:val="NormalTok"/>
+        </w:rPr>
+        <w:t xml:space="preserve">$</w:t>
+      </w:r>
+      <w:r>
+        <w:rPr>
+          <w:rStyle w:val="StringTok"/>
+        </w:rPr>
+        <w:t xml:space="preserve">"Number of students: {studentCount}"</w:t>
+      </w:r>
+      <w:r>
+        <w:rPr>
+          <w:rStyle w:val="OperatorTok"/>
+        </w:rPr>
+        <w:t xml:space="preserve">);</w:t>
+      </w:r>
+      <w:r>
+        <w:br/>
+      </w:r>
+      <w:r>
+        <w:rPr>
+          <w:rStyle w:val="NormalTok"/>
+        </w:rPr>
+        <w:t xml:space="preserve">    </w:t>
+      </w:r>
+      <w:r>
+        <w:rPr>
+          <w:rStyle w:val="OperatorTok"/>
+        </w:rPr>
+        <w:t xml:space="preserve">}</w:t>
+      </w:r>
+      <w:r>
+        <w:br/>
+      </w:r>
+      <w:r>
+        <w:br/>
+      </w:r>
+      <w:r>
+        <w:rPr>
+          <w:rStyle w:val="NormalTok"/>
+        </w:rPr>
+        <w:t xml:space="preserve">    </w:t>
+      </w:r>
+      <w:r>
+        <w:rPr>
+          <w:rStyle w:val="KeywordTok"/>
+        </w:rPr>
+        <w:t xml:space="preserve">public</w:t>
+      </w:r>
+      <w:r>
+        <w:rPr>
+          <w:rStyle w:val="NormalTok"/>
+        </w:rPr>
+        <w:t xml:space="preserve"> </w:t>
+      </w:r>
+      <w:r>
+        <w:rPr>
+          <w:rStyle w:val="KeywordTok"/>
+        </w:rPr>
+        <w:t xml:space="preserve">override</w:t>
+      </w:r>
+      <w:r>
+        <w:rPr>
+          <w:rStyle w:val="NormalTok"/>
+        </w:rPr>
+        <w:t xml:space="preserve"> </w:t>
+      </w:r>
+      <w:r>
+        <w:rPr>
           <w:rStyle w:val="DataTypeTok"/>
         </w:rPr>
-        <w:t xml:space="preserve">int</w:t>
-      </w:r>
-      <w:r>
-        <w:rPr>
-          <w:rStyle w:val="NormalTok"/>
-        </w:rPr>
-        <w:t xml:space="preserve"> id</w:t>
-      </w:r>
-      <w:r>
-        <w:rPr>
-          <w:rStyle w:val="OperatorTok"/>
-        </w:rPr>
-        <w:t xml:space="preserve">,</w:t>
+        <w:t xml:space="preserve">string</w:t>
+      </w:r>
+      <w:r>
+        <w:rPr>
+          <w:rStyle w:val="NormalTok"/>
+        </w:rPr>
+        <w:t xml:space="preserve"> </w:t>
+      </w:r>
+      <w:r>
+        <w:rPr>
+          <w:rStyle w:val="FunctionTok"/>
+        </w:rPr>
+        <w:t xml:space="preserve">ToString</w:t>
+      </w:r>
+      <w:r>
+        <w:rPr>
+          <w:rStyle w:val="OperatorTok"/>
+        </w:rPr>
+        <w:t xml:space="preserve">(){</w:t>
+      </w:r>
+      <w:r>
+        <w:br/>
+      </w:r>
+      <w:r>
+        <w:rPr>
+          <w:rStyle w:val="NormalTok"/>
+        </w:rPr>
+        <w:t xml:space="preserve">        </w:t>
+      </w:r>
+      <w:r>
+        <w:rPr>
+          <w:rStyle w:val="KeywordTok"/>
+        </w:rPr>
+        <w:t xml:space="preserve">return</w:t>
+      </w:r>
+      <w:r>
+        <w:rPr>
+          <w:rStyle w:val="NormalTok"/>
+        </w:rPr>
+        <w:t xml:space="preserve"> $</w:t>
+      </w:r>
+      <w:r>
+        <w:rPr>
+          <w:rStyle w:val="StringTok"/>
+        </w:rPr>
+        <w:t xml:space="preserve">"id: {id}</w:t>
+      </w:r>
+      <w:r>
+        <w:rPr>
+          <w:rStyle w:val="SpecialCharTok"/>
+        </w:rPr>
+        <w:t xml:space="preserve">\n</w:t>
+      </w:r>
+      <w:r>
+        <w:rPr>
+          <w:rStyle w:val="StringTok"/>
+        </w:rPr>
+        <w:t xml:space="preserve">"</w:t>
+      </w:r>
+      <w:r>
+        <w:rPr>
+          <w:rStyle w:val="OperatorTok"/>
+        </w:rPr>
+        <w:t xml:space="preserve">+</w:t>
+      </w:r>
+      <w:r>
+        <w:br/>
+      </w:r>
+      <w:r>
+        <w:rPr>
+          <w:rStyle w:val="NormalTok"/>
+        </w:rPr>
+        <w:t xml:space="preserve">               $</w:t>
+      </w:r>
+      <w:r>
+        <w:rPr>
+          <w:rStyle w:val="StringTok"/>
+        </w:rPr>
+        <w:t xml:space="preserve">"name: {name}</w:t>
+      </w:r>
+      <w:r>
+        <w:rPr>
+          <w:rStyle w:val="SpecialCharTok"/>
+        </w:rPr>
+        <w:t xml:space="preserve">\n</w:t>
+      </w:r>
+      <w:r>
+        <w:rPr>
+          <w:rStyle w:val="StringTok"/>
+        </w:rPr>
+        <w:t xml:space="preserve">"</w:t>
+      </w:r>
+      <w:r>
+        <w:rPr>
+          <w:rStyle w:val="OperatorTok"/>
+        </w:rPr>
+        <w:t xml:space="preserve">+</w:t>
+      </w:r>
+      <w:r>
+        <w:br/>
+      </w:r>
+      <w:r>
+        <w:rPr>
+          <w:rStyle w:val="NormalTok"/>
+        </w:rPr>
+        <w:t xml:space="preserve">               $</w:t>
+      </w:r>
+      <w:r>
+        <w:rPr>
+          <w:rStyle w:val="StringTok"/>
+        </w:rPr>
+        <w:t xml:space="preserve">"university: {universityName}"</w:t>
+      </w:r>
+      <w:r>
+        <w:rPr>
+          <w:rStyle w:val="OperatorTok"/>
+        </w:rPr>
+        <w:t xml:space="preserve">;</w:t>
+      </w:r>
+      <w:r>
+        <w:br/>
+      </w:r>
+      <w:r>
+        <w:rPr>
+          <w:rStyle w:val="NormalTok"/>
+        </w:rPr>
+        <w:t xml:space="preserve">    </w:t>
+      </w:r>
+      <w:r>
+        <w:rPr>
+          <w:rStyle w:val="OperatorTok"/>
+        </w:rPr>
+        <w:t xml:space="preserve">}</w:t>
+      </w:r>
+      <w:r>
+        <w:rPr>
+          <w:rStyle w:val="NormalTok"/>
+        </w:rPr>
+        <w:t xml:space="preserve">  </w:t>
+      </w:r>
+      <w:r>
+        <w:br/>
+      </w:r>
+      <w:r>
+        <w:rPr>
+          <w:rStyle w:val="OperatorTok"/>
+        </w:rPr>
+        <w:t xml:space="preserve">}</w:t>
+      </w:r>
+    </w:p>
+    <w:p>
+      <w:pPr>
+        <w:pStyle w:val="FirstParagraph"/>
+      </w:pPr>
+      <w:r>
+        <w:t xml:space="preserve">“</w:t>
+      </w:r>
+      <w:r>
+        <w:t xml:space="preserve">Program.cs</w:t>
+      </w:r>
+      <w:r>
+        <w:t xml:space="preserve">”</w:t>
+      </w:r>
+    </w:p>
+    <w:p>
+      <w:pPr>
+        <w:pStyle w:val="SourceCode"/>
+      </w:pPr>
+      <w:r>
+        <w:rPr>
+          <w:rStyle w:val="KeywordTok"/>
+        </w:rPr>
+        <w:t xml:space="preserve">using</w:t>
+      </w:r>
+      <w:r>
+        <w:rPr>
+          <w:rStyle w:val="NormalTok"/>
+        </w:rPr>
+        <w:t xml:space="preserve"> System</w:t>
+      </w:r>
+      <w:r>
+        <w:rPr>
+          <w:rStyle w:val="OperatorTok"/>
+        </w:rPr>
+        <w:t xml:space="preserve">;</w:t>
+      </w:r>
+      <w:r>
+        <w:br/>
+      </w:r>
+      <w:r>
+        <w:br/>
+      </w:r>
+      <w:r>
+        <w:rPr>
+          <w:rStyle w:val="KeywordTok"/>
+        </w:rPr>
+        <w:t xml:space="preserve">class</w:t>
+      </w:r>
+      <w:r>
+        <w:rPr>
+          <w:rStyle w:val="NormalTok"/>
+        </w:rPr>
+        <w:t xml:space="preserve"> Program </w:t>
+      </w:r>
+      <w:r>
+        <w:br/>
+      </w:r>
+      <w:r>
+        <w:rPr>
+          <w:rStyle w:val="OperatorTok"/>
+        </w:rPr>
+        <w:t xml:space="preserve">{</w:t>
+      </w:r>
+      <w:r>
+        <w:br/>
+      </w:r>
+      <w:r>
+        <w:rPr>
+          <w:rStyle w:val="NormalTok"/>
+        </w:rPr>
+        <w:t xml:space="preserve">    </w:t>
+      </w:r>
+      <w:r>
+        <w:rPr>
+          <w:rStyle w:val="KeywordTok"/>
+        </w:rPr>
+        <w:t xml:space="preserve">static</w:t>
       </w:r>
       <w:r>
         <w:rPr>
@@ -1891,136 +2423,31 @@
         <w:rPr>
           <w:rStyle w:val="DataTypeTok"/>
         </w:rPr>
-        <w:t xml:space="preserve">string</w:t>
-      </w:r>
-      <w:r>
-        <w:rPr>
-          <w:rStyle w:val="NormalTok"/>
-        </w:rPr>
-        <w:t xml:space="preserve"> name</w:t>
-      </w:r>
-      <w:r>
-        <w:rPr>
-          <w:rStyle w:val="OperatorTok"/>
-        </w:rPr>
-        <w:t xml:space="preserve">){</w:t>
-      </w:r>
-      <w:r>
-        <w:br/>
-      </w:r>
-      <w:r>
-        <w:rPr>
-          <w:rStyle w:val="NormalTok"/>
-        </w:rPr>
-        <w:t xml:space="preserve">        </w:t>
-      </w:r>
-      <w:r>
-        <w:rPr>
-          <w:rStyle w:val="KeywordTok"/>
-        </w:rPr>
-        <w:t xml:space="preserve">this</w:t>
-      </w:r>
-      <w:r>
-        <w:rPr>
-          <w:rStyle w:val="OperatorTok"/>
-        </w:rPr>
-        <w:t xml:space="preserve">.</w:t>
+        <w:t xml:space="preserve">void</w:t>
+      </w:r>
+      <w:r>
+        <w:rPr>
+          <w:rStyle w:val="NormalTok"/>
+        </w:rPr>
+        <w:t xml:space="preserve"> </w:t>
       </w:r>
       <w:r>
         <w:rPr>
           <w:rStyle w:val="FunctionTok"/>
         </w:rPr>
-        <w:t xml:space="preserve">id</w:t>
-      </w:r>
-      <w:r>
-        <w:rPr>
-          <w:rStyle w:val="NormalTok"/>
-        </w:rPr>
-        <w:t xml:space="preserve"> </w:t>
-      </w:r>
-      <w:r>
-        <w:rPr>
-          <w:rStyle w:val="OperatorTok"/>
-        </w:rPr>
-        <w:t xml:space="preserve">=</w:t>
-      </w:r>
-      <w:r>
-        <w:rPr>
-          <w:rStyle w:val="NormalTok"/>
-        </w:rPr>
-        <w:t xml:space="preserve"> id</w:t>
-      </w:r>
-      <w:r>
-        <w:rPr>
-          <w:rStyle w:val="OperatorTok"/>
-        </w:rPr>
-        <w:t xml:space="preserve">;</w:t>
-      </w:r>
-      <w:r>
-        <w:br/>
-      </w:r>
-      <w:r>
-        <w:rPr>
-          <w:rStyle w:val="NormalTok"/>
-        </w:rPr>
-        <w:t xml:space="preserve">        </w:t>
-      </w:r>
-      <w:r>
-        <w:rPr>
-          <w:rStyle w:val="KeywordTok"/>
-        </w:rPr>
-        <w:t xml:space="preserve">this</w:t>
-      </w:r>
-      <w:r>
-        <w:rPr>
-          <w:rStyle w:val="OperatorTok"/>
-        </w:rPr>
-        <w:t xml:space="preserve">.</w:t>
-      </w:r>
-      <w:r>
-        <w:rPr>
-          <w:rStyle w:val="FunctionTok"/>
-        </w:rPr>
-        <w:t xml:space="preserve">name</w:t>
-      </w:r>
-      <w:r>
-        <w:rPr>
-          <w:rStyle w:val="NormalTok"/>
-        </w:rPr>
-        <w:t xml:space="preserve"> </w:t>
-      </w:r>
-      <w:r>
-        <w:rPr>
-          <w:rStyle w:val="OperatorTok"/>
-        </w:rPr>
-        <w:t xml:space="preserve">=</w:t>
-      </w:r>
-      <w:r>
-        <w:rPr>
-          <w:rStyle w:val="NormalTok"/>
-        </w:rPr>
-        <w:t xml:space="preserve"> name</w:t>
-      </w:r>
-      <w:r>
-        <w:rPr>
-          <w:rStyle w:val="OperatorTok"/>
-        </w:rPr>
-        <w:t xml:space="preserve">;</w:t>
-      </w:r>
-      <w:r>
-        <w:br/>
-      </w:r>
-      <w:r>
-        <w:rPr>
-          <w:rStyle w:val="NormalTok"/>
-        </w:rPr>
-        <w:t xml:space="preserve">        studentCount</w:t>
-      </w:r>
-      <w:r>
-        <w:rPr>
-          <w:rStyle w:val="OperatorTok"/>
-        </w:rPr>
-        <w:t xml:space="preserve">++;</w:t>
+        <w:t xml:space="preserve">Main</w:t>
+      </w:r>
+      <w:r>
+        <w:rPr>
+          <w:rStyle w:val="OperatorTok"/>
+        </w:rPr>
+        <w:t xml:space="preserve">()</w:t>
+      </w:r>
+      <w:r>
+        <w:rPr>
+          <w:rStyle w:val="NormalTok"/>
+        </w:rPr>
+        <w:t xml:space="preserve"> </w:t>
       </w:r>
       <w:r>
         <w:br/>
@@ -2035,443 +2462,7 @@
         <w:rPr>
           <w:rStyle w:val="OperatorTok"/>
         </w:rPr>
-        <w:t xml:space="preserve">}</w:t>
-      </w:r>
-      <w:r>
-        <w:rPr>
-          <w:rStyle w:val="NormalTok"/>
-        </w:rPr>
-        <w:t xml:space="preserve"> </w:t>
-      </w:r>
-      <w:r>
-        <w:br/>
-      </w:r>
-      <w:r>
-        <w:br/>
-      </w:r>
-      <w:r>
-        <w:rPr>
-          <w:rStyle w:val="NormalTok"/>
-        </w:rPr>
-        <w:t xml:space="preserve">    </w:t>
-      </w:r>
-      <w:r>
-        <w:rPr>
-          <w:rStyle w:val="KeywordTok"/>
-        </w:rPr>
-        <w:t xml:space="preserve">public</w:t>
-      </w:r>
-      <w:r>
-        <w:rPr>
-          <w:rStyle w:val="NormalTok"/>
-        </w:rPr>
-        <w:t xml:space="preserve"> </w:t>
-      </w:r>
-      <w:r>
-        <w:rPr>
-          <w:rStyle w:val="KeywordTok"/>
-        </w:rPr>
-        <w:t xml:space="preserve">static</w:t>
-      </w:r>
-      <w:r>
-        <w:rPr>
-          <w:rStyle w:val="NormalTok"/>
-        </w:rPr>
-        <w:t xml:space="preserve"> </w:t>
-      </w:r>
-      <w:r>
-        <w:rPr>
-          <w:rStyle w:val="DataTypeTok"/>
-        </w:rPr>
-        <w:t xml:space="preserve">void</w:t>
-      </w:r>
-      <w:r>
-        <w:rPr>
-          <w:rStyle w:val="NormalTok"/>
-        </w:rPr>
-        <w:t xml:space="preserve"> </w:t>
-      </w:r>
-      <w:r>
-        <w:rPr>
-          <w:rStyle w:val="FunctionTok"/>
-        </w:rPr>
-        <w:t xml:space="preserve">DisplayStudentCount</w:t>
-      </w:r>
-      <w:r>
-        <w:rPr>
-          <w:rStyle w:val="OperatorTok"/>
-        </w:rPr>
-        <w:t xml:space="preserve">(){</w:t>
-      </w:r>
-      <w:r>
-        <w:br/>
-      </w:r>
-      <w:r>
-        <w:rPr>
-          <w:rStyle w:val="NormalTok"/>
-        </w:rPr>
-        <w:t xml:space="preserve">        Console</w:t>
-      </w:r>
-      <w:r>
-        <w:rPr>
-          <w:rStyle w:val="OperatorTok"/>
-        </w:rPr>
-        <w:t xml:space="preserve">.</w:t>
-      </w:r>
-      <w:r>
-        <w:rPr>
-          <w:rStyle w:val="FunctionTok"/>
-        </w:rPr>
-        <w:t xml:space="preserve">WriteLine</w:t>
-      </w:r>
-      <w:r>
-        <w:rPr>
-          <w:rStyle w:val="OperatorTok"/>
-        </w:rPr>
-        <w:t xml:space="preserve">(</w:t>
-      </w:r>
-      <w:r>
-        <w:rPr>
-          <w:rStyle w:val="NormalTok"/>
-        </w:rPr>
-        <w:t xml:space="preserve">$</w:t>
-      </w:r>
-      <w:r>
-        <w:rPr>
-          <w:rStyle w:val="StringTok"/>
-        </w:rPr>
-        <w:t xml:space="preserve">"Number of students: {studentCount}"</w:t>
-      </w:r>
-      <w:r>
-        <w:rPr>
-          <w:rStyle w:val="OperatorTok"/>
-        </w:rPr>
-        <w:t xml:space="preserve">);</w:t>
-      </w:r>
-      <w:r>
-        <w:br/>
-      </w:r>
-      <w:r>
-        <w:rPr>
-          <w:rStyle w:val="NormalTok"/>
-        </w:rPr>
-        <w:t xml:space="preserve">    </w:t>
-      </w:r>
-      <w:r>
-        <w:rPr>
-          <w:rStyle w:val="OperatorTok"/>
-        </w:rPr>
-        <w:t xml:space="preserve">}</w:t>
-      </w:r>
-      <w:r>
-        <w:br/>
-      </w:r>
-      <w:r>
-        <w:br/>
-      </w:r>
-      <w:r>
-        <w:rPr>
-          <w:rStyle w:val="NormalTok"/>
-        </w:rPr>
-        <w:t xml:space="preserve">    </w:t>
-      </w:r>
-      <w:r>
-        <w:rPr>
-          <w:rStyle w:val="KeywordTok"/>
-        </w:rPr>
-        <w:t xml:space="preserve">public</w:t>
-      </w:r>
-      <w:r>
-        <w:rPr>
-          <w:rStyle w:val="NormalTok"/>
-        </w:rPr>
-        <w:t xml:space="preserve"> </w:t>
-      </w:r>
-      <w:r>
-        <w:rPr>
-          <w:rStyle w:val="KeywordTok"/>
-        </w:rPr>
-        <w:t xml:space="preserve">override</w:t>
-      </w:r>
-      <w:r>
-        <w:rPr>
-          <w:rStyle w:val="NormalTok"/>
-        </w:rPr>
-        <w:t xml:space="preserve"> </w:t>
-      </w:r>
-      <w:r>
-        <w:rPr>
-          <w:rStyle w:val="DataTypeTok"/>
-        </w:rPr>
-        <w:t xml:space="preserve">string</w:t>
-      </w:r>
-      <w:r>
-        <w:rPr>
-          <w:rStyle w:val="NormalTok"/>
-        </w:rPr>
-        <w:t xml:space="preserve"> </w:t>
-      </w:r>
-      <w:r>
-        <w:rPr>
-          <w:rStyle w:val="FunctionTok"/>
-        </w:rPr>
-        <w:t xml:space="preserve">ToString</w:t>
-      </w:r>
-      <w:r>
-        <w:rPr>
-          <w:rStyle w:val="OperatorTok"/>
-        </w:rPr>
-        <w:t xml:space="preserve">(){</w:t>
-      </w:r>
-      <w:r>
-        <w:br/>
-      </w:r>
-      <w:r>
-        <w:rPr>
-          <w:rStyle w:val="NormalTok"/>
-        </w:rPr>
-        <w:t xml:space="preserve">        </w:t>
-      </w:r>
-      <w:r>
-        <w:rPr>
-          <w:rStyle w:val="KeywordTok"/>
-        </w:rPr>
-        <w:t xml:space="preserve">return</w:t>
-      </w:r>
-      <w:r>
-        <w:rPr>
-          <w:rStyle w:val="NormalTok"/>
-        </w:rPr>
-        <w:t xml:space="preserve"> $</w:t>
-      </w:r>
-      <w:r>
-        <w:rPr>
-          <w:rStyle w:val="StringTok"/>
-        </w:rPr>
-        <w:t xml:space="preserve">"id: {id}</w:t>
-      </w:r>
-      <w:r>
-        <w:rPr>
-          <w:rStyle w:val="SpecialCharTok"/>
-        </w:rPr>
-        <w:t xml:space="preserve">\n</w:t>
-      </w:r>
-      <w:r>
-        <w:rPr>
-          <w:rStyle w:val="StringTok"/>
-        </w:rPr>
-        <w:t xml:space="preserve">"</w:t>
-      </w:r>
-      <w:r>
-        <w:rPr>
-          <w:rStyle w:val="OperatorTok"/>
-        </w:rPr>
-        <w:t xml:space="preserve">+</w:t>
-      </w:r>
-      <w:r>
-        <w:br/>
-      </w:r>
-      <w:r>
-        <w:rPr>
-          <w:rStyle w:val="NormalTok"/>
-        </w:rPr>
-        <w:t xml:space="preserve">               $</w:t>
-      </w:r>
-      <w:r>
-        <w:rPr>
-          <w:rStyle w:val="StringTok"/>
-        </w:rPr>
-        <w:t xml:space="preserve">"name: {name}</w:t>
-      </w:r>
-      <w:r>
-        <w:rPr>
-          <w:rStyle w:val="SpecialCharTok"/>
-        </w:rPr>
-        <w:t xml:space="preserve">\n</w:t>
-      </w:r>
-      <w:r>
-        <w:rPr>
-          <w:rStyle w:val="StringTok"/>
-        </w:rPr>
-        <w:t xml:space="preserve">"</w:t>
-      </w:r>
-      <w:r>
-        <w:rPr>
-          <w:rStyle w:val="OperatorTok"/>
-        </w:rPr>
-        <w:t xml:space="preserve">+</w:t>
-      </w:r>
-      <w:r>
-        <w:br/>
-      </w:r>
-      <w:r>
-        <w:rPr>
-          <w:rStyle w:val="NormalTok"/>
-        </w:rPr>
-        <w:t xml:space="preserve">               $</w:t>
-      </w:r>
-      <w:r>
-        <w:rPr>
-          <w:rStyle w:val="StringTok"/>
-        </w:rPr>
-        <w:t xml:space="preserve">"university: {universityName}"</w:t>
-      </w:r>
-      <w:r>
-        <w:rPr>
-          <w:rStyle w:val="OperatorTok"/>
-        </w:rPr>
-        <w:t xml:space="preserve">;</w:t>
-      </w:r>
-      <w:r>
-        <w:br/>
-      </w:r>
-      <w:r>
-        <w:rPr>
-          <w:rStyle w:val="NormalTok"/>
-        </w:rPr>
-        <w:t xml:space="preserve">    </w:t>
-      </w:r>
-      <w:r>
-        <w:rPr>
-          <w:rStyle w:val="OperatorTok"/>
-        </w:rPr>
-        <w:t xml:space="preserve">}</w:t>
-      </w:r>
-      <w:r>
-        <w:rPr>
-          <w:rStyle w:val="NormalTok"/>
-        </w:rPr>
-        <w:t xml:space="preserve">  </w:t>
-      </w:r>
-      <w:r>
-        <w:br/>
-      </w:r>
-      <w:r>
-        <w:rPr>
-          <w:rStyle w:val="OperatorTok"/>
-        </w:rPr>
-        <w:t xml:space="preserve">}</w:t>
-      </w:r>
-    </w:p>
-    <w:p>
-      <w:pPr>
-        <w:pStyle w:val="FirstParagraph"/>
-      </w:pPr>
-      <w:r>
-        <w:t xml:space="preserve">“</w:t>
-      </w:r>
-      <w:r>
-        <w:t xml:space="preserve">Program.cs</w:t>
-      </w:r>
-      <w:r>
-        <w:t xml:space="preserve">”</w:t>
-      </w:r>
-    </w:p>
-    <w:p>
-      <w:pPr>
-        <w:pStyle w:val="SourceCode"/>
-      </w:pPr>
-      <w:r>
-        <w:rPr>
-          <w:rStyle w:val="KeywordTok"/>
-        </w:rPr>
-        <w:t xml:space="preserve">using</w:t>
-      </w:r>
-      <w:r>
-        <w:rPr>
-          <w:rStyle w:val="NormalTok"/>
-        </w:rPr>
-        <w:t xml:space="preserve"> System</w:t>
-      </w:r>
-      <w:r>
-        <w:rPr>
-          <w:rStyle w:val="OperatorTok"/>
-        </w:rPr>
-        <w:t xml:space="preserve">;</w:t>
-      </w:r>
-      <w:r>
-        <w:br/>
-      </w:r>
-      <w:r>
-        <w:br/>
-      </w:r>
-      <w:r>
-        <w:rPr>
-          <w:rStyle w:val="KeywordTok"/>
-        </w:rPr>
-        <w:t xml:space="preserve">class</w:t>
-      </w:r>
-      <w:r>
-        <w:rPr>
-          <w:rStyle w:val="NormalTok"/>
-        </w:rPr>
-        <w:t xml:space="preserve"> Program </w:t>
-      </w:r>
-      <w:r>
-        <w:rPr>
-          <w:rStyle w:val="OperatorTok"/>
-        </w:rPr>
         <w:t xml:space="preserve">{</w:t>
-      </w:r>
-      <w:r>
-        <w:br/>
-      </w:r>
-      <w:r>
-        <w:rPr>
-          <w:rStyle w:val="NormalTok"/>
-        </w:rPr>
-        <w:t xml:space="preserve">    </w:t>
-      </w:r>
-      <w:r>
-        <w:rPr>
-          <w:rStyle w:val="KeywordTok"/>
-        </w:rPr>
-        <w:t xml:space="preserve">static</w:t>
-      </w:r>
-      <w:r>
-        <w:rPr>
-          <w:rStyle w:val="NormalTok"/>
-        </w:rPr>
-        <w:t xml:space="preserve"> </w:t>
-      </w:r>
-      <w:r>
-        <w:rPr>
-          <w:rStyle w:val="DataTypeTok"/>
-        </w:rPr>
-        <w:t xml:space="preserve">void</w:t>
-      </w:r>
-      <w:r>
-        <w:rPr>
-          <w:rStyle w:val="NormalTok"/>
-        </w:rPr>
-        <w:t xml:space="preserve"> </w:t>
-      </w:r>
-      <w:r>
-        <w:rPr>
-          <w:rStyle w:val="FunctionTok"/>
-        </w:rPr>
-        <w:t xml:space="preserve">Main</w:t>
-      </w:r>
-      <w:r>
-        <w:rPr>
-          <w:rStyle w:val="OperatorTok"/>
-        </w:rPr>
-        <w:t xml:space="preserve">()</w:t>
-      </w:r>
-      <w:r>
-        <w:rPr>
-          <w:rStyle w:val="NormalTok"/>
-        </w:rPr>
-        <w:t xml:space="preserve"> </w:t>
-      </w:r>
-      <w:r>
-        <w:rPr>
-          <w:rStyle w:val="OperatorTok"/>
-        </w:rPr>
-        <w:t xml:space="preserve">{</w:t>
-      </w:r>
-      <w:r>
-        <w:br/>
       </w:r>
       <w:r>
         <w:br/>
@@ -3323,7 +3314,7 @@
           <w:rPr>
             <w:rStyle w:val="Hyperlink"/>
           </w:rPr>
-          <w:t xml:space="preserve">StudentProgram</w:t>
+          <w:t xml:space="preserve">Student_Solution</w:t>
         </w:r>
       </w:hyperlink>
       <w:r>

</xml_diff>

<commit_message>
Deploying to gh-pages from @ csci-1301/csci-1301.github.io@079671ad1bb00e3021296d3501095c108e2d3253 🚀
</commit_message>
<xml_diff>
--- a/labs/Static/index.docx
+++ b/labs/Static/index.docx
@@ -40,7 +40,7 @@
         <w:pStyle w:val="Date"/>
       </w:pPr>
       <w:r>
-        <w:t xml:space="preserve">July   5, 2021 (03:15:27 PM)</w:t>
+        <w:t xml:space="preserve">July   5, 2021 (03:32:31 PM)</w:t>
       </w:r>
     </w:p>
     <w:sdt>
@@ -1511,7 +1511,7 @@
     </w:p>
     <w:bookmarkEnd w:id="22"/>
     <w:bookmarkEnd w:id="23"/>
-    <w:bookmarkStart w:id="25" w:name="static-members-in-non-static-class"/>
+    <w:bookmarkStart w:id="24" w:name="static-members-in-non-static-class"/>
     <w:p>
       <w:pPr>
         <w:pStyle w:val="Heading1"/>
@@ -1547,14 +1547,8 @@
         <w:pStyle w:val="BodyText"/>
       </w:pPr>
       <w:r>
-        <w:t xml:space="preserve">“</w:t>
-      </w:r>
-      <w:r>
         <w:t xml:space="preserve">Student.cs</w:t>
       </w:r>
-      <w:r>
-        <w:t xml:space="preserve">”</w:t>
-      </w:r>
     </w:p>
     <w:p>
       <w:pPr>
@@ -1594,7 +1588,7 @@
         <w:rPr>
           <w:rStyle w:val="NormalTok"/>
         </w:rPr>
-        <w:t xml:space="preserve"> Student</w:t>
+        <w:t xml:space="preserve"> Student </w:t>
       </w:r>
       <w:r>
         <w:rPr>
@@ -2092,6 +2086,45 @@
         <w:rPr>
           <w:rStyle w:val="NormalTok"/>
         </w:rPr>
+        <w:t xml:space="preserve">        </w:t>
+      </w:r>
+      <w:r>
+        <w:rPr>
+          <w:rStyle w:val="CommentTok"/>
+        </w:rPr>
+        <w:t xml:space="preserve">// does this work? uncomment next line to check!</w:t>
+      </w:r>
+      <w:r>
+        <w:br/>
+      </w:r>
+      <w:r>
+        <w:rPr>
+          <w:rStyle w:val="NormalTok"/>
+        </w:rPr>
+        <w:t xml:space="preserve">        </w:t>
+      </w:r>
+      <w:r>
+        <w:rPr>
+          <w:rStyle w:val="CommentTok"/>
+        </w:rPr>
+        <w:t xml:space="preserve">// Console.WriteLine(name);</w:t>
+      </w:r>
+      <w:r>
+        <w:br/>
+      </w:r>
+      <w:r>
+        <w:rPr>
+          <w:rStyle w:val="NormalTok"/>
+        </w:rPr>
+        <w:t xml:space="preserve">        </w:t>
+      </w:r>
+      <w:r>
+        <w:br/>
+      </w:r>
+      <w:r>
+        <w:rPr>
+          <w:rStyle w:val="NormalTok"/>
+        </w:rPr>
         <w:t xml:space="preserve">        Console</w:t>
       </w:r>
       <w:r>
@@ -2340,14 +2373,8 @@
         <w:pStyle w:val="FirstParagraph"/>
       </w:pPr>
       <w:r>
-        <w:t xml:space="preserve">“</w:t>
-      </w:r>
-      <w:r>
         <w:t xml:space="preserve">Program.cs</w:t>
       </w:r>
-      <w:r>
-        <w:t xml:space="preserve">”</w:t>
-      </w:r>
     </w:p>
     <w:p>
       <w:pPr>
@@ -2388,9 +2415,6 @@
           <w:rStyle w:val="NormalTok"/>
         </w:rPr>
         <w:t xml:space="preserve"> Program </w:t>
-      </w:r>
-      <w:r>
-        <w:br/>
       </w:r>
       <w:r>
         <w:rPr>
@@ -2935,6 +2959,9 @@
       </w:r>
       <w:r>
         <w:t xml:space="preserve">”</w:t>
+      </w:r>
+      <w:r>
+        <w:t xml:space="preserve">:</w:t>
       </w:r>
     </w:p>
     <w:p>
@@ -3304,48 +3331,29 @@
         <w:pStyle w:val="FirstParagraph"/>
       </w:pPr>
       <w:r>
-        <w:t xml:space="preserve">Check your answers by downloading and extracting</w:t>
-      </w:r>
-      <w:r>
-        <w:t xml:space="preserve"> </w:t>
-      </w:r>
-      <w:hyperlink r:id="rId24">
-        <w:r>
-          <w:rPr>
-            <w:rStyle w:val="Hyperlink"/>
-          </w:rPr>
-          <w:t xml:space="preserve">Student_Solution</w:t>
-        </w:r>
-      </w:hyperlink>
-      <w:r>
-        <w:t xml:space="preserve"> </w:t>
-      </w:r>
-      <w:r>
-        <w:t xml:space="preserve">and executing it.</w:t>
-      </w:r>
-      <w:r>
-        <w:t xml:space="preserve"> </w:t>
-      </w:r>
-      <w:r>
-        <w:t xml:space="preserve">To check the last question, uncomment line 16 in downloaded version of</w:t>
-      </w:r>
-      <w:r>
-        <w:t xml:space="preserve"> </w:t>
-      </w:r>
-      <w:r>
-        <w:t xml:space="preserve">“</w:t>
-      </w:r>
-      <w:r>
-        <w:t xml:space="preserve">Student.cs</w:t>
-      </w:r>
-      <w:r>
-        <w:t xml:space="preserve">”</w:t>
-      </w:r>
-      <w:r>
-        <w:t xml:space="preserve">.</w:t>
-      </w:r>
-    </w:p>
-    <w:bookmarkEnd w:id="25"/>
+        <w:t xml:space="preserve">Check your answers by creating a matching program in your IDE and executing it.</w:t>
+      </w:r>
+    </w:p>
+    <w:p>
+      <w:pPr>
+        <w:pStyle w:val="BodyText"/>
+      </w:pPr>
+      <w:r>
+        <w:t xml:space="preserve">To check the last question, in Student.cs, uncomment the following line and verify its behavior matches your answer:</w:t>
+      </w:r>
+    </w:p>
+    <w:p>
+      <w:pPr>
+        <w:pStyle w:val="SourceCode"/>
+      </w:pPr>
+      <w:r>
+        <w:rPr>
+          <w:rStyle w:val="CommentTok"/>
+        </w:rPr>
+        <w:t xml:space="preserve">// Console.WriteLine(name);</w:t>
+      </w:r>
+    </w:p>
+    <w:bookmarkEnd w:id="24"/>
     <w:sectPr/>
   </w:body>
 </w:document>

</xml_diff>

<commit_message>
Deploying to gh-pages from @ csci-1301/csci-1301.github.io@8595a9d708ef2636f1312f26158fd29646fcd747 🚀
</commit_message>
<xml_diff>
--- a/labs/Static/index.docx
+++ b/labs/Static/index.docx
@@ -40,7 +40,7 @@
         <w:pStyle w:val="Date"/>
       </w:pPr>
       <w:r>
-        <w:t xml:space="preserve">July   5, 2021 (03:32:31 PM)</w:t>
+        <w:t xml:space="preserve">July   5, 2021 (03:41:26 PM)</w:t>
       </w:r>
     </w:p>
     <w:sdt>
@@ -1511,13 +1511,13 @@
     </w:p>
     <w:bookmarkEnd w:id="22"/>
     <w:bookmarkEnd w:id="23"/>
-    <w:bookmarkStart w:id="24" w:name="static-members-in-non-static-class"/>
+    <w:bookmarkStart w:id="24" w:name="static-members-in-a-non-static-class"/>
     <w:p>
       <w:pPr>
         <w:pStyle w:val="Heading1"/>
       </w:pPr>
       <w:r>
-        <w:t xml:space="preserve">Static members in non-static class</w:t>
+        <w:t xml:space="preserve">Static members in a non-static class</w:t>
       </w:r>
     </w:p>
     <w:p>
@@ -1525,7 +1525,7 @@
         <w:pStyle w:val="FirstParagraph"/>
       </w:pPr>
       <w:r>
-        <w:t xml:space="preserve">A non-static class can contain both static or non-static class members.</w:t>
+        <w:t xml:space="preserve">A non-static class can contain both static and non-static class members.</w:t>
       </w:r>
     </w:p>
     <w:p>
@@ -2092,7 +2092,7 @@
         <w:rPr>
           <w:rStyle w:val="CommentTok"/>
         </w:rPr>
-        <w:t xml:space="preserve">// does this work? uncomment next line to check!</w:t>
+        <w:t xml:space="preserve">// does this work? uncomment to check</w:t>
       </w:r>
       <w:r>
         <w:br/>
@@ -2426,6 +2426,9 @@
         <w:br/>
       </w:r>
       <w:r>
+        <w:br/>
+      </w:r>
+      <w:r>
         <w:rPr>
           <w:rStyle w:val="NormalTok"/>
         </w:rPr>
@@ -2474,19 +2477,13 @@
         <w:t xml:space="preserve"> </w:t>
       </w:r>
       <w:r>
-        <w:br/>
-      </w:r>
-      <w:r>
-        <w:rPr>
-          <w:rStyle w:val="NormalTok"/>
-        </w:rPr>
-        <w:t xml:space="preserve">    </w:t>
-      </w:r>
-      <w:r>
         <w:rPr>
           <w:rStyle w:val="OperatorTok"/>
         </w:rPr>
         <w:t xml:space="preserve">{</w:t>
+      </w:r>
+      <w:r>
+        <w:br/>
       </w:r>
       <w:r>
         <w:br/>
@@ -3167,17 +3164,7 @@
         <w:t xml:space="preserve"> </w:t>
       </w:r>
       <w:r>
-        <w:t xml:space="preserve">attribute was</w:t>
-      </w:r>
-      <w:r>
-        <w:t xml:space="preserve"> </w:t>
-      </w:r>
-      <w:r>
-        <w:rPr>
-          <w:iCs/>
-          <w:i/>
-        </w:rPr>
-        <w:t xml:space="preserve">not</w:t>
+        <w:t xml:space="preserve">attribute was *not*</w:t>
       </w:r>
       <w:r>
         <w:t xml:space="preserve"> </w:t>

</xml_diff>

<commit_message>
Deploying to gh-pages from @ csci-1301/csci-1301.github.io@e6fd7311b624b045db20d0ecfb733b066a1c42ec 🚀
</commit_message>
<xml_diff>
--- a/labs/Static/index.docx
+++ b/labs/Static/index.docx
@@ -40,7 +40,7 @@
         <w:pStyle w:val="Date"/>
       </w:pPr>
       <w:r>
-        <w:t xml:space="preserve">July   5, 2021 (03:41:26 PM)</w:t>
+        <w:t xml:space="preserve">July   5, 2021 (05:30:53 PM)</w:t>
       </w:r>
     </w:p>
     <w:sdt>
@@ -690,7 +690,7 @@
         <w:pStyle w:val="Compact"/>
       </w:pPr>
       <w:r>
-        <w:t xml:space="preserve">Next add 5</w:t>
+        <w:t xml:space="preserve">Add 5</w:t>
       </w:r>
       <w:r>
         <w:t xml:space="preserve"> </w:t>
@@ -720,7 +720,7 @@
         <w:t xml:space="preserve"> </w:t>
       </w:r>
       <w:r>
-        <w:t xml:space="preserve">class. Each method takes 2 arguments,</w:t>
+        <w:t xml:space="preserve">class. Each method takes 2 arguments</w:t>
       </w:r>
       <w:r>
         <w:t xml:space="preserve"> </w:t>
@@ -747,7 +747,10 @@
         <w:t xml:space="preserve">y</w:t>
       </w:r>
       <w:r>
-        <w:t xml:space="preserve">, of type</w:t>
+        <w:t xml:space="preserve"> </w:t>
+      </w:r>
+      <w:r>
+        <w:t xml:space="preserve">of type</w:t>
       </w:r>
       <w:r>
         <w:t xml:space="preserve"> </w:t>

</xml_diff>

<commit_message>
Deploying to gh-pages from @ csci-1301/csci-1301.github.io@ef186b333fa44c48442ced0cd873d70a018eaedb 🚀
</commit_message>
<xml_diff>
--- a/labs/Static/index.docx
+++ b/labs/Static/index.docx
@@ -40,7 +40,7 @@
         <w:pStyle w:val="Date"/>
       </w:pPr>
       <w:r>
-        <w:t xml:space="preserve">July   5, 2021 (05:30:53 PM)</w:t>
+        <w:t xml:space="preserve">July   5, 2021 (05:38:40 PM)</w:t>
       </w:r>
     </w:p>
     <w:sdt>
@@ -69,7 +69,7 @@
         </w:p>
       </w:sdtContent>
     </w:sdt>
-    <w:bookmarkStart w:id="23" w:name="static-classes"/>
+    <w:bookmarkStart w:id="22" w:name="static-classes"/>
     <w:p>
       <w:pPr>
         <w:pStyle w:val="Heading1"/>
@@ -617,7 +617,7 @@
         <w:t xml:space="preserve">.</w:t>
       </w:r>
     </w:p>
-    <w:bookmarkStart w:id="22" w:name="static-calculator"/>
+    <w:bookmarkStart w:id="21" w:name="static-calculator"/>
     <w:p>
       <w:pPr>
         <w:pStyle w:val="Heading2"/>
@@ -1487,34 +1487,9 @@
         <w:t xml:space="preserve">Otherwise review the instructions again and retrace your implementation steps to resolve any issues.</w:t>
       </w:r>
     </w:p>
-    <w:p>
-      <w:pPr>
-        <w:pStyle w:val="FirstParagraph"/>
-      </w:pPr>
-      <w:r>
-        <w:t xml:space="preserve">Review</w:t>
-      </w:r>
-      <w:r>
-        <w:t xml:space="preserve"> </w:t>
-      </w:r>
-      <w:hyperlink r:id="rId21">
-        <w:r>
-          <w:rPr>
-            <w:rStyle w:val="Hyperlink"/>
-          </w:rPr>
-          <w:t xml:space="preserve">Calculator_Solution</w:t>
-        </w:r>
-      </w:hyperlink>
-      <w:r>
-        <w:t xml:space="preserve"> </w:t>
-      </w:r>
-      <w:r>
-        <w:t xml:space="preserve">for a sample solution.</w:t>
-      </w:r>
-    </w:p>
+    <w:bookmarkEnd w:id="21"/>
     <w:bookmarkEnd w:id="22"/>
-    <w:bookmarkEnd w:id="23"/>
-    <w:bookmarkStart w:id="24" w:name="static-members-in-a-non-static-class"/>
+    <w:bookmarkStart w:id="23" w:name="static-members-in-a-non-static-class"/>
     <w:p>
       <w:pPr>
         <w:pStyle w:val="Heading1"/>
@@ -3343,7 +3318,7 @@
         <w:t xml:space="preserve">// Console.WriteLine(name);</w:t>
       </w:r>
     </w:p>
-    <w:bookmarkEnd w:id="24"/>
+    <w:bookmarkEnd w:id="23"/>
     <w:sectPr/>
   </w:body>
 </w:document>

</xml_diff>

<commit_message>
Deploying to gh-pages from @ csci-1301/csci-1301.github.io@5a5088b71129702604cbc82e4dd5589555d8bb98 🚀
</commit_message>
<xml_diff>
--- a/labs/Static/index.docx
+++ b/labs/Static/index.docx
@@ -40,7 +40,7 @@
         <w:pStyle w:val="Date"/>
       </w:pPr>
       <w:r>
-        <w:t xml:space="preserve">November  17, 2021 (06:55:40 PM)</w:t>
+        <w:t xml:space="preserve">November  23, 2021 (02:24:06 PM)</w:t>
       </w:r>
     </w:p>
     <w:sdt>
@@ -92,7 +92,7 @@
         <w:t xml:space="preserve">“</w:t>
       </w:r>
       <w:r>
-        <w:t xml:space="preserve">helper class</w:t>
+        <w:t xml:space="preserve">helper classes</w:t>
       </w:r>
       <w:r>
         <w:t xml:space="preserve">”</w:t>
@@ -110,7 +110,7 @@
         <w:t xml:space="preserve"> </w:t>
       </w:r>
       <w:r>
-        <w:t xml:space="preserve">anywhere in the program. Some examples of static classes in C# are</w:t>
+        <w:t xml:space="preserve">anywhere in the program. Some examples of static classes in C# are the</w:t>
       </w:r>
       <w:r>
         <w:t xml:space="preserve"> </w:t>
@@ -140,7 +140,7 @@
         <w:t xml:space="preserve"> </w:t>
       </w:r>
       <w:r>
-        <w:t xml:space="preserve">class.</w:t>
+        <w:t xml:space="preserve">classes.</w:t>
       </w:r>
     </w:p>
     <w:p>
@@ -160,6 +160,12 @@
         <w:pStyle w:val="Compact"/>
       </w:pPr>
       <w:r>
+        <w:t xml:space="preserve">A</w:t>
+      </w:r>
+      <w:r>
+        <w:t xml:space="preserve"> </w:t>
+      </w:r>
+      <w:r>
         <w:rPr>
           <w:rStyle w:val="NormalTok"/>
         </w:rPr>
@@ -181,6 +187,12 @@
         <w:pStyle w:val="Compact"/>
       </w:pPr>
       <w:r>
+        <w:t xml:space="preserve">The</w:t>
+      </w:r>
+      <w:r>
+        <w:t xml:space="preserve"> </w:t>
+      </w:r>
+      <w:r>
         <w:rPr>
           <w:rStyle w:val="NormalTok"/>
         </w:rPr>
@@ -206,7 +218,7 @@
         <w:t xml:space="preserve"> </w:t>
       </w:r>
       <w:r>
-        <w:t xml:space="preserve">(not object identifier)</w:t>
+        <w:t xml:space="preserve">(not an object identifier)</w:t>
       </w:r>
     </w:p>
     <w:p>
@@ -531,12 +543,6 @@
           <w:rStyle w:val="OperatorTok"/>
         </w:rPr>
         <w:t xml:space="preserve">();</w:t>
-      </w:r>
-      <w:r>
-        <w:rPr>
-          <w:rStyle w:val="NormalTok"/>
-        </w:rPr>
-        <w:t xml:space="preserve">       </w:t>
       </w:r>
       <w:r>
         <w:br/>
@@ -705,7 +711,7 @@
         <w:t xml:space="preserve"> </w:t>
       </w:r>
       <w:r>
-        <w:t xml:space="preserve">methods to</w:t>
+        <w:t xml:space="preserve">methods to the</w:t>
       </w:r>
       <w:r>
         <w:t xml:space="preserve"> </w:t>
@@ -783,7 +789,7 @@
         <w:t xml:space="preserve"> </w:t>
       </w:r>
       <w:r>
-        <w:t xml:space="preserve">method that returns result of</w:t>
+        <w:t xml:space="preserve">method that returns the result of</w:t>
       </w:r>
       <w:r>
         <w:t xml:space="preserve"> </w:t>
@@ -828,7 +834,7 @@
         <w:t xml:space="preserve"> </w:t>
       </w:r>
       <w:r>
-        <w:t xml:space="preserve">method that returns result of</w:t>
+        <w:t xml:space="preserve">method that returns the result of</w:t>
       </w:r>
       <w:r>
         <w:t xml:space="preserve"> </w:t>
@@ -873,7 +879,7 @@
         <w:t xml:space="preserve"> </w:t>
       </w:r>
       <w:r>
-        <w:t xml:space="preserve">method that returns result of</w:t>
+        <w:t xml:space="preserve">method that returns the result of</w:t>
       </w:r>
       <w:r>
         <w:t xml:space="preserve"> </w:t>
@@ -918,7 +924,7 @@
         <w:t xml:space="preserve"> </w:t>
       </w:r>
       <w:r>
-        <w:t xml:space="preserve">method that returns result of</w:t>
+        <w:t xml:space="preserve">method that returns the result of</w:t>
       </w:r>
       <w:r>
         <w:t xml:space="preserve"> </w:t>
@@ -963,7 +969,7 @@
         <w:t xml:space="preserve"> </w:t>
       </w:r>
       <w:r>
-        <w:t xml:space="preserve">method that returns result of</w:t>
+        <w:t xml:space="preserve">method that returns the result of</w:t>
       </w:r>
       <w:r>
         <w:t xml:space="preserve"> </w:t>
@@ -1018,7 +1024,7 @@
         </w:numPr>
       </w:pPr>
       <w:r>
-        <w:t xml:space="preserve">Open the file that contains program’s</w:t>
+        <w:t xml:space="preserve">Open the file that contains the program’s</w:t>
       </w:r>
       <w:r>
         <w:t xml:space="preserve"> </w:t>
@@ -1352,12 +1358,6 @@
         </w:rPr>
         <w:t xml:space="preserve">);</w:t>
       </w:r>
-      <w:r>
-        <w:rPr>
-          <w:rStyle w:val="NormalTok"/>
-        </w:rPr>
-        <w:t xml:space="preserve">      </w:t>
-      </w:r>
     </w:p>
     <w:p>
       <w:pPr>
@@ -1656,12 +1656,6 @@
         <w:t xml:space="preserve">;</w:t>
       </w:r>
       <w:r>
-        <w:rPr>
-          <w:rStyle w:val="NormalTok"/>
-        </w:rPr>
-        <w:t xml:space="preserve"> </w:t>
-      </w:r>
-      <w:r>
         <w:br/>
       </w:r>
       <w:r>
@@ -1992,12 +1986,6 @@
         <w:t xml:space="preserve">}</w:t>
       </w:r>
       <w:r>
-        <w:rPr>
-          <w:rStyle w:val="NormalTok"/>
-        </w:rPr>
-        <w:t xml:space="preserve"> </w:t>
-      </w:r>
-      <w:r>
         <w:br/>
       </w:r>
       <w:r>
@@ -2091,12 +2079,442 @@
         <w:br/>
       </w:r>
       <w:r>
+        <w:br/>
+      </w:r>
+      <w:r>
+        <w:rPr>
+          <w:rStyle w:val="NormalTok"/>
+        </w:rPr>
+        <w:t xml:space="preserve">        Console</w:t>
+      </w:r>
+      <w:r>
+        <w:rPr>
+          <w:rStyle w:val="OperatorTok"/>
+        </w:rPr>
+        <w:t xml:space="preserve">.</w:t>
+      </w:r>
+      <w:r>
+        <w:rPr>
+          <w:rStyle w:val="FunctionTok"/>
+        </w:rPr>
+        <w:t xml:space="preserve">WriteLine</w:t>
+      </w:r>
+      <w:r>
+        <w:rPr>
+          <w:rStyle w:val="OperatorTok"/>
+        </w:rPr>
+        <w:t xml:space="preserve">(</w:t>
+      </w:r>
+      <w:r>
+        <w:rPr>
+          <w:rStyle w:val="NormalTok"/>
+        </w:rPr>
+        <w:t xml:space="preserve">$</w:t>
+      </w:r>
+      <w:r>
+        <w:rPr>
+          <w:rStyle w:val="StringTok"/>
+        </w:rPr>
+        <w:t xml:space="preserve">"Number of students: {studentCount}"</w:t>
+      </w:r>
+      <w:r>
+        <w:rPr>
+          <w:rStyle w:val="OperatorTok"/>
+        </w:rPr>
+        <w:t xml:space="preserve">);</w:t>
+      </w:r>
+      <w:r>
+        <w:br/>
+      </w:r>
+      <w:r>
+        <w:rPr>
+          <w:rStyle w:val="NormalTok"/>
+        </w:rPr>
+        <w:t xml:space="preserve">    </w:t>
+      </w:r>
+      <w:r>
+        <w:rPr>
+          <w:rStyle w:val="OperatorTok"/>
+        </w:rPr>
+        <w:t xml:space="preserve">}</w:t>
+      </w:r>
+      <w:r>
+        <w:br/>
+      </w:r>
+      <w:r>
+        <w:br/>
+      </w:r>
+      <w:r>
+        <w:rPr>
+          <w:rStyle w:val="NormalTok"/>
+        </w:rPr>
+        <w:t xml:space="preserve">    </w:t>
+      </w:r>
+      <w:r>
+        <w:rPr>
+          <w:rStyle w:val="KeywordTok"/>
+        </w:rPr>
+        <w:t xml:space="preserve">public</w:t>
+      </w:r>
+      <w:r>
+        <w:rPr>
+          <w:rStyle w:val="NormalTok"/>
+        </w:rPr>
+        <w:t xml:space="preserve"> </w:t>
+      </w:r>
+      <w:r>
+        <w:rPr>
+          <w:rStyle w:val="KeywordTok"/>
+        </w:rPr>
+        <w:t xml:space="preserve">override</w:t>
+      </w:r>
+      <w:r>
+        <w:rPr>
+          <w:rStyle w:val="NormalTok"/>
+        </w:rPr>
+        <w:t xml:space="preserve"> </w:t>
+      </w:r>
+      <w:r>
+        <w:rPr>
+          <w:rStyle w:val="DataTypeTok"/>
+        </w:rPr>
+        <w:t xml:space="preserve">string</w:t>
+      </w:r>
+      <w:r>
+        <w:rPr>
+          <w:rStyle w:val="NormalTok"/>
+        </w:rPr>
+        <w:t xml:space="preserve"> </w:t>
+      </w:r>
+      <w:r>
+        <w:rPr>
+          <w:rStyle w:val="FunctionTok"/>
+        </w:rPr>
+        <w:t xml:space="preserve">ToString</w:t>
+      </w:r>
+      <w:r>
+        <w:rPr>
+          <w:rStyle w:val="OperatorTok"/>
+        </w:rPr>
+        <w:t xml:space="preserve">(){</w:t>
+      </w:r>
+      <w:r>
+        <w:br/>
+      </w:r>
+      <w:r>
         <w:rPr>
           <w:rStyle w:val="NormalTok"/>
         </w:rPr>
         <w:t xml:space="preserve">        </w:t>
       </w:r>
       <w:r>
+        <w:rPr>
+          <w:rStyle w:val="KeywordTok"/>
+        </w:rPr>
+        <w:t xml:space="preserve">return</w:t>
+      </w:r>
+      <w:r>
+        <w:rPr>
+          <w:rStyle w:val="NormalTok"/>
+        </w:rPr>
+        <w:t xml:space="preserve"> $</w:t>
+      </w:r>
+      <w:r>
+        <w:rPr>
+          <w:rStyle w:val="StringTok"/>
+        </w:rPr>
+        <w:t xml:space="preserve">"id: {id}</w:t>
+      </w:r>
+      <w:r>
+        <w:rPr>
+          <w:rStyle w:val="SpecialCharTok"/>
+        </w:rPr>
+        <w:t xml:space="preserve">\n</w:t>
+      </w:r>
+      <w:r>
+        <w:rPr>
+          <w:rStyle w:val="StringTok"/>
+        </w:rPr>
+        <w:t xml:space="preserve">"</w:t>
+      </w:r>
+      <w:r>
+        <w:rPr>
+          <w:rStyle w:val="OperatorTok"/>
+        </w:rPr>
+        <w:t xml:space="preserve">+</w:t>
+      </w:r>
+      <w:r>
+        <w:br/>
+      </w:r>
+      <w:r>
+        <w:rPr>
+          <w:rStyle w:val="NormalTok"/>
+        </w:rPr>
+        <w:t xml:space="preserve">               $</w:t>
+      </w:r>
+      <w:r>
+        <w:rPr>
+          <w:rStyle w:val="StringTok"/>
+        </w:rPr>
+        <w:t xml:space="preserve">"name: {name}</w:t>
+      </w:r>
+      <w:r>
+        <w:rPr>
+          <w:rStyle w:val="SpecialCharTok"/>
+        </w:rPr>
+        <w:t xml:space="preserve">\n</w:t>
+      </w:r>
+      <w:r>
+        <w:rPr>
+          <w:rStyle w:val="StringTok"/>
+        </w:rPr>
+        <w:t xml:space="preserve">"</w:t>
+      </w:r>
+      <w:r>
+        <w:rPr>
+          <w:rStyle w:val="OperatorTok"/>
+        </w:rPr>
+        <w:t xml:space="preserve">+</w:t>
+      </w:r>
+      <w:r>
+        <w:br/>
+      </w:r>
+      <w:r>
+        <w:rPr>
+          <w:rStyle w:val="NormalTok"/>
+        </w:rPr>
+        <w:t xml:space="preserve">               $</w:t>
+      </w:r>
+      <w:r>
+        <w:rPr>
+          <w:rStyle w:val="StringTok"/>
+        </w:rPr>
+        <w:t xml:space="preserve">"university: {universityName}"</w:t>
+      </w:r>
+      <w:r>
+        <w:rPr>
+          <w:rStyle w:val="OperatorTok"/>
+        </w:rPr>
+        <w:t xml:space="preserve">;</w:t>
+      </w:r>
+      <w:r>
+        <w:br/>
+      </w:r>
+      <w:r>
+        <w:rPr>
+          <w:rStyle w:val="NormalTok"/>
+        </w:rPr>
+        <w:t xml:space="preserve">    </w:t>
+      </w:r>
+      <w:r>
+        <w:rPr>
+          <w:rStyle w:val="OperatorTok"/>
+        </w:rPr>
+        <w:t xml:space="preserve">}</w:t>
+      </w:r>
+      <w:r>
+        <w:br/>
+      </w:r>
+      <w:r>
+        <w:rPr>
+          <w:rStyle w:val="OperatorTok"/>
+        </w:rPr>
+        <w:t xml:space="preserve">}</w:t>
+      </w:r>
+    </w:p>
+    <w:p>
+      <w:pPr>
+        <w:pStyle w:val="FirstParagraph"/>
+      </w:pPr>
+      <w:r>
+        <w:t xml:space="preserve">Program.cs</w:t>
+      </w:r>
+    </w:p>
+    <w:p>
+      <w:pPr>
+        <w:pStyle w:val="SourceCode"/>
+      </w:pPr>
+      <w:r>
+        <w:rPr>
+          <w:rStyle w:val="KeywordTok"/>
+        </w:rPr>
+        <w:t xml:space="preserve">using</w:t>
+      </w:r>
+      <w:r>
+        <w:rPr>
+          <w:rStyle w:val="NormalTok"/>
+        </w:rPr>
+        <w:t xml:space="preserve"> System</w:t>
+      </w:r>
+      <w:r>
+        <w:rPr>
+          <w:rStyle w:val="OperatorTok"/>
+        </w:rPr>
+        <w:t xml:space="preserve">;</w:t>
+      </w:r>
+      <w:r>
+        <w:br/>
+      </w:r>
+      <w:r>
+        <w:br/>
+      </w:r>
+      <w:r>
+        <w:rPr>
+          <w:rStyle w:val="KeywordTok"/>
+        </w:rPr>
+        <w:t xml:space="preserve">class</w:t>
+      </w:r>
+      <w:r>
+        <w:rPr>
+          <w:rStyle w:val="NormalTok"/>
+        </w:rPr>
+        <w:t xml:space="preserve"> Program </w:t>
+      </w:r>
+      <w:r>
+        <w:rPr>
+          <w:rStyle w:val="OperatorTok"/>
+        </w:rPr>
+        <w:t xml:space="preserve">{</w:t>
+      </w:r>
+      <w:r>
+        <w:br/>
+      </w:r>
+      <w:r>
+        <w:br/>
+      </w:r>
+      <w:r>
+        <w:rPr>
+          <w:rStyle w:val="NormalTok"/>
+        </w:rPr>
+        <w:t xml:space="preserve">    </w:t>
+      </w:r>
+      <w:r>
+        <w:rPr>
+          <w:rStyle w:val="KeywordTok"/>
+        </w:rPr>
+        <w:t xml:space="preserve">static</w:t>
+      </w:r>
+      <w:r>
+        <w:rPr>
+          <w:rStyle w:val="NormalTok"/>
+        </w:rPr>
+        <w:t xml:space="preserve"> </w:t>
+      </w:r>
+      <w:r>
+        <w:rPr>
+          <w:rStyle w:val="DataTypeTok"/>
+        </w:rPr>
+        <w:t xml:space="preserve">void</w:t>
+      </w:r>
+      <w:r>
+        <w:rPr>
+          <w:rStyle w:val="NormalTok"/>
+        </w:rPr>
+        <w:t xml:space="preserve"> </w:t>
+      </w:r>
+      <w:r>
+        <w:rPr>
+          <w:rStyle w:val="FunctionTok"/>
+        </w:rPr>
+        <w:t xml:space="preserve">Main</w:t>
+      </w:r>
+      <w:r>
+        <w:rPr>
+          <w:rStyle w:val="OperatorTok"/>
+        </w:rPr>
+        <w:t xml:space="preserve">()</w:t>
+      </w:r>
+      <w:r>
+        <w:rPr>
+          <w:rStyle w:val="NormalTok"/>
+        </w:rPr>
+        <w:t xml:space="preserve"> </w:t>
+      </w:r>
+      <w:r>
+        <w:rPr>
+          <w:rStyle w:val="OperatorTok"/>
+        </w:rPr>
+        <w:t xml:space="preserve">{</w:t>
+      </w:r>
+      <w:r>
+        <w:br/>
+      </w:r>
+      <w:r>
+        <w:br/>
+      </w:r>
+      <w:r>
+        <w:rPr>
+          <w:rStyle w:val="NormalTok"/>
+        </w:rPr>
+        <w:t xml:space="preserve">        Student alice </w:t>
+      </w:r>
+      <w:r>
+        <w:rPr>
+          <w:rStyle w:val="OperatorTok"/>
+        </w:rPr>
+        <w:t xml:space="preserve">=</w:t>
+      </w:r>
+      <w:r>
+        <w:rPr>
+          <w:rStyle w:val="NormalTok"/>
+        </w:rPr>
+        <w:t xml:space="preserve"> </w:t>
+      </w:r>
+      <w:r>
+        <w:rPr>
+          <w:rStyle w:val="KeywordTok"/>
+        </w:rPr>
+        <w:t xml:space="preserve">new</w:t>
+      </w:r>
+      <w:r>
+        <w:rPr>
+          <w:rStyle w:val="NormalTok"/>
+        </w:rPr>
+        <w:t xml:space="preserve"> </w:t>
+      </w:r>
+      <w:r>
+        <w:rPr>
+          <w:rStyle w:val="FunctionTok"/>
+        </w:rPr>
+        <w:t xml:space="preserve">Student</w:t>
+      </w:r>
+      <w:r>
+        <w:rPr>
+          <w:rStyle w:val="OperatorTok"/>
+        </w:rPr>
+        <w:t xml:space="preserve">(</w:t>
+      </w:r>
+      <w:r>
+        <w:rPr>
+          <w:rStyle w:val="DecValTok"/>
+        </w:rPr>
+        <w:t xml:space="preserve">1111</w:t>
+      </w:r>
+      <w:r>
+        <w:rPr>
+          <w:rStyle w:val="OperatorTok"/>
+        </w:rPr>
+        <w:t xml:space="preserve">,</w:t>
+      </w:r>
+      <w:r>
+        <w:rPr>
+          <w:rStyle w:val="NormalTok"/>
+        </w:rPr>
+        <w:t xml:space="preserve"> </w:t>
+      </w:r>
+      <w:r>
+        <w:rPr>
+          <w:rStyle w:val="StringTok"/>
+        </w:rPr>
+        <w:t xml:space="preserve">"Alice"</w:t>
+      </w:r>
+      <w:r>
+        <w:rPr>
+          <w:rStyle w:val="OperatorTok"/>
+        </w:rPr>
+        <w:t xml:space="preserve">);</w:t>
+      </w:r>
+      <w:r>
         <w:br/>
       </w:r>
       <w:r>
@@ -2127,581 +2545,133 @@
         <w:rPr>
           <w:rStyle w:val="NormalTok"/>
         </w:rPr>
-        <w:t xml:space="preserve">$</w:t>
+        <w:t xml:space="preserve">alice</w:t>
+      </w:r>
+      <w:r>
+        <w:rPr>
+          <w:rStyle w:val="OperatorTok"/>
+        </w:rPr>
+        <w:t xml:space="preserve">);</w:t>
+      </w:r>
+      <w:r>
+        <w:br/>
+      </w:r>
+      <w:r>
+        <w:br/>
+      </w:r>
+      <w:r>
+        <w:rPr>
+          <w:rStyle w:val="NormalTok"/>
+        </w:rPr>
+        <w:t xml:space="preserve">        Student</w:t>
+      </w:r>
+      <w:r>
+        <w:rPr>
+          <w:rStyle w:val="OperatorTok"/>
+        </w:rPr>
+        <w:t xml:space="preserve">.</w:t>
+      </w:r>
+      <w:r>
+        <w:rPr>
+          <w:rStyle w:val="FunctionTok"/>
+        </w:rPr>
+        <w:t xml:space="preserve">DisplayStudentCount</w:t>
+      </w:r>
+      <w:r>
+        <w:rPr>
+          <w:rStyle w:val="OperatorTok"/>
+        </w:rPr>
+        <w:t xml:space="preserve">();</w:t>
+      </w:r>
+      <w:r>
+        <w:rPr>
+          <w:rStyle w:val="NormalTok"/>
+        </w:rPr>
+        <w:t xml:space="preserve"> </w:t>
+      </w:r>
+      <w:r>
+        <w:rPr>
+          <w:rStyle w:val="CommentTok"/>
+        </w:rPr>
+        <w:t xml:space="preserve">// first time</w:t>
+      </w:r>
+      <w:r>
+        <w:br/>
+      </w:r>
+      <w:r>
+        <w:br/>
+      </w:r>
+      <w:r>
+        <w:rPr>
+          <w:rStyle w:val="NormalTok"/>
+        </w:rPr>
+        <w:t xml:space="preserve">        Student bob </w:t>
+      </w:r>
+      <w:r>
+        <w:rPr>
+          <w:rStyle w:val="OperatorTok"/>
+        </w:rPr>
+        <w:t xml:space="preserve">=</w:t>
+      </w:r>
+      <w:r>
+        <w:rPr>
+          <w:rStyle w:val="NormalTok"/>
+        </w:rPr>
+        <w:t xml:space="preserve"> </w:t>
+      </w:r>
+      <w:r>
+        <w:rPr>
+          <w:rStyle w:val="KeywordTok"/>
+        </w:rPr>
+        <w:t xml:space="preserve">new</w:t>
+      </w:r>
+      <w:r>
+        <w:rPr>
+          <w:rStyle w:val="NormalTok"/>
+        </w:rPr>
+        <w:t xml:space="preserve"> </w:t>
+      </w:r>
+      <w:r>
+        <w:rPr>
+          <w:rStyle w:val="FunctionTok"/>
+        </w:rPr>
+        <w:t xml:space="preserve">Student</w:t>
+      </w:r>
+      <w:r>
+        <w:rPr>
+          <w:rStyle w:val="OperatorTok"/>
+        </w:rPr>
+        <w:t xml:space="preserve">(</w:t>
+      </w:r>
+      <w:r>
+        <w:rPr>
+          <w:rStyle w:val="DecValTok"/>
+        </w:rPr>
+        <w:t xml:space="preserve">1112</w:t>
+      </w:r>
+      <w:r>
+        <w:rPr>
+          <w:rStyle w:val="OperatorTok"/>
+        </w:rPr>
+        <w:t xml:space="preserve">,</w:t>
+      </w:r>
+      <w:r>
+        <w:rPr>
+          <w:rStyle w:val="NormalTok"/>
+        </w:rPr>
+        <w:t xml:space="preserve"> </w:t>
       </w:r>
       <w:r>
         <w:rPr>
           <w:rStyle w:val="StringTok"/>
         </w:rPr>
-        <w:t xml:space="preserve">"Number of students: {studentCount}"</w:t>
+        <w:t xml:space="preserve">"Bob"</w:t>
       </w:r>
       <w:r>
         <w:rPr>
           <w:rStyle w:val="OperatorTok"/>
         </w:rPr>
         <w:t xml:space="preserve">);</w:t>
-      </w:r>
-      <w:r>
-        <w:br/>
-      </w:r>
-      <w:r>
-        <w:rPr>
-          <w:rStyle w:val="NormalTok"/>
-        </w:rPr>
-        <w:t xml:space="preserve">    </w:t>
-      </w:r>
-      <w:r>
-        <w:rPr>
-          <w:rStyle w:val="OperatorTok"/>
-        </w:rPr>
-        <w:t xml:space="preserve">}</w:t>
-      </w:r>
-      <w:r>
-        <w:br/>
-      </w:r>
-      <w:r>
-        <w:br/>
-      </w:r>
-      <w:r>
-        <w:rPr>
-          <w:rStyle w:val="NormalTok"/>
-        </w:rPr>
-        <w:t xml:space="preserve">    </w:t>
-      </w:r>
-      <w:r>
-        <w:rPr>
-          <w:rStyle w:val="KeywordTok"/>
-        </w:rPr>
-        <w:t xml:space="preserve">public</w:t>
-      </w:r>
-      <w:r>
-        <w:rPr>
-          <w:rStyle w:val="NormalTok"/>
-        </w:rPr>
-        <w:t xml:space="preserve"> </w:t>
-      </w:r>
-      <w:r>
-        <w:rPr>
-          <w:rStyle w:val="KeywordTok"/>
-        </w:rPr>
-        <w:t xml:space="preserve">override</w:t>
-      </w:r>
-      <w:r>
-        <w:rPr>
-          <w:rStyle w:val="NormalTok"/>
-        </w:rPr>
-        <w:t xml:space="preserve"> </w:t>
-      </w:r>
-      <w:r>
-        <w:rPr>
-          <w:rStyle w:val="DataTypeTok"/>
-        </w:rPr>
-        <w:t xml:space="preserve">string</w:t>
-      </w:r>
-      <w:r>
-        <w:rPr>
-          <w:rStyle w:val="NormalTok"/>
-        </w:rPr>
-        <w:t xml:space="preserve"> </w:t>
-      </w:r>
-      <w:r>
-        <w:rPr>
-          <w:rStyle w:val="FunctionTok"/>
-        </w:rPr>
-        <w:t xml:space="preserve">ToString</w:t>
-      </w:r>
-      <w:r>
-        <w:rPr>
-          <w:rStyle w:val="OperatorTok"/>
-        </w:rPr>
-        <w:t xml:space="preserve">(){</w:t>
-      </w:r>
-      <w:r>
-        <w:br/>
-      </w:r>
-      <w:r>
-        <w:rPr>
-          <w:rStyle w:val="NormalTok"/>
-        </w:rPr>
-        <w:t xml:space="preserve">        </w:t>
-      </w:r>
-      <w:r>
-        <w:rPr>
-          <w:rStyle w:val="KeywordTok"/>
-        </w:rPr>
-        <w:t xml:space="preserve">return</w:t>
-      </w:r>
-      <w:r>
-        <w:rPr>
-          <w:rStyle w:val="NormalTok"/>
-        </w:rPr>
-        <w:t xml:space="preserve"> $</w:t>
-      </w:r>
-      <w:r>
-        <w:rPr>
-          <w:rStyle w:val="StringTok"/>
-        </w:rPr>
-        <w:t xml:space="preserve">"id: {id}</w:t>
-      </w:r>
-      <w:r>
-        <w:rPr>
-          <w:rStyle w:val="SpecialCharTok"/>
-        </w:rPr>
-        <w:t xml:space="preserve">\n</w:t>
-      </w:r>
-      <w:r>
-        <w:rPr>
-          <w:rStyle w:val="StringTok"/>
-        </w:rPr>
-        <w:t xml:space="preserve">"</w:t>
-      </w:r>
-      <w:r>
-        <w:rPr>
-          <w:rStyle w:val="OperatorTok"/>
-        </w:rPr>
-        <w:t xml:space="preserve">+</w:t>
-      </w:r>
-      <w:r>
-        <w:br/>
-      </w:r>
-      <w:r>
-        <w:rPr>
-          <w:rStyle w:val="NormalTok"/>
-        </w:rPr>
-        <w:t xml:space="preserve">               $</w:t>
-      </w:r>
-      <w:r>
-        <w:rPr>
-          <w:rStyle w:val="StringTok"/>
-        </w:rPr>
-        <w:t xml:space="preserve">"name: {name}</w:t>
-      </w:r>
-      <w:r>
-        <w:rPr>
-          <w:rStyle w:val="SpecialCharTok"/>
-        </w:rPr>
-        <w:t xml:space="preserve">\n</w:t>
-      </w:r>
-      <w:r>
-        <w:rPr>
-          <w:rStyle w:val="StringTok"/>
-        </w:rPr>
-        <w:t xml:space="preserve">"</w:t>
-      </w:r>
-      <w:r>
-        <w:rPr>
-          <w:rStyle w:val="OperatorTok"/>
-        </w:rPr>
-        <w:t xml:space="preserve">+</w:t>
-      </w:r>
-      <w:r>
-        <w:br/>
-      </w:r>
-      <w:r>
-        <w:rPr>
-          <w:rStyle w:val="NormalTok"/>
-        </w:rPr>
-        <w:t xml:space="preserve">               $</w:t>
-      </w:r>
-      <w:r>
-        <w:rPr>
-          <w:rStyle w:val="StringTok"/>
-        </w:rPr>
-        <w:t xml:space="preserve">"university: {universityName}"</w:t>
-      </w:r>
-      <w:r>
-        <w:rPr>
-          <w:rStyle w:val="OperatorTok"/>
-        </w:rPr>
-        <w:t xml:space="preserve">;</w:t>
-      </w:r>
-      <w:r>
-        <w:br/>
-      </w:r>
-      <w:r>
-        <w:rPr>
-          <w:rStyle w:val="NormalTok"/>
-        </w:rPr>
-        <w:t xml:space="preserve">    </w:t>
-      </w:r>
-      <w:r>
-        <w:rPr>
-          <w:rStyle w:val="OperatorTok"/>
-        </w:rPr>
-        <w:t xml:space="preserve">}</w:t>
-      </w:r>
-      <w:r>
-        <w:rPr>
-          <w:rStyle w:val="NormalTok"/>
-        </w:rPr>
-        <w:t xml:space="preserve">  </w:t>
-      </w:r>
-      <w:r>
-        <w:br/>
-      </w:r>
-      <w:r>
-        <w:rPr>
-          <w:rStyle w:val="OperatorTok"/>
-        </w:rPr>
-        <w:t xml:space="preserve">}</w:t>
-      </w:r>
-    </w:p>
-    <w:p>
-      <w:pPr>
-        <w:pStyle w:val="FirstParagraph"/>
-      </w:pPr>
-      <w:r>
-        <w:t xml:space="preserve">Program.cs</w:t>
-      </w:r>
-    </w:p>
-    <w:p>
-      <w:pPr>
-        <w:pStyle w:val="SourceCode"/>
-      </w:pPr>
-      <w:r>
-        <w:rPr>
-          <w:rStyle w:val="KeywordTok"/>
-        </w:rPr>
-        <w:t xml:space="preserve">using</w:t>
-      </w:r>
-      <w:r>
-        <w:rPr>
-          <w:rStyle w:val="NormalTok"/>
-        </w:rPr>
-        <w:t xml:space="preserve"> System</w:t>
-      </w:r>
-      <w:r>
-        <w:rPr>
-          <w:rStyle w:val="OperatorTok"/>
-        </w:rPr>
-        <w:t xml:space="preserve">;</w:t>
-      </w:r>
-      <w:r>
-        <w:br/>
-      </w:r>
-      <w:r>
-        <w:br/>
-      </w:r>
-      <w:r>
-        <w:rPr>
-          <w:rStyle w:val="KeywordTok"/>
-        </w:rPr>
-        <w:t xml:space="preserve">class</w:t>
-      </w:r>
-      <w:r>
-        <w:rPr>
-          <w:rStyle w:val="NormalTok"/>
-        </w:rPr>
-        <w:t xml:space="preserve"> Program </w:t>
-      </w:r>
-      <w:r>
-        <w:rPr>
-          <w:rStyle w:val="OperatorTok"/>
-        </w:rPr>
-        <w:t xml:space="preserve">{</w:t>
-      </w:r>
-      <w:r>
-        <w:br/>
-      </w:r>
-      <w:r>
-        <w:br/>
-      </w:r>
-      <w:r>
-        <w:rPr>
-          <w:rStyle w:val="NormalTok"/>
-        </w:rPr>
-        <w:t xml:space="preserve">    </w:t>
-      </w:r>
-      <w:r>
-        <w:rPr>
-          <w:rStyle w:val="KeywordTok"/>
-        </w:rPr>
-        <w:t xml:space="preserve">static</w:t>
-      </w:r>
-      <w:r>
-        <w:rPr>
-          <w:rStyle w:val="NormalTok"/>
-        </w:rPr>
-        <w:t xml:space="preserve"> </w:t>
-      </w:r>
-      <w:r>
-        <w:rPr>
-          <w:rStyle w:val="DataTypeTok"/>
-        </w:rPr>
-        <w:t xml:space="preserve">void</w:t>
-      </w:r>
-      <w:r>
-        <w:rPr>
-          <w:rStyle w:val="NormalTok"/>
-        </w:rPr>
-        <w:t xml:space="preserve"> </w:t>
-      </w:r>
-      <w:r>
-        <w:rPr>
-          <w:rStyle w:val="FunctionTok"/>
-        </w:rPr>
-        <w:t xml:space="preserve">Main</w:t>
-      </w:r>
-      <w:r>
-        <w:rPr>
-          <w:rStyle w:val="OperatorTok"/>
-        </w:rPr>
-        <w:t xml:space="preserve">()</w:t>
-      </w:r>
-      <w:r>
-        <w:rPr>
-          <w:rStyle w:val="NormalTok"/>
-        </w:rPr>
-        <w:t xml:space="preserve"> </w:t>
-      </w:r>
-      <w:r>
-        <w:rPr>
-          <w:rStyle w:val="OperatorTok"/>
-        </w:rPr>
-        <w:t xml:space="preserve">{</w:t>
-      </w:r>
-      <w:r>
-        <w:br/>
-      </w:r>
-      <w:r>
-        <w:br/>
-      </w:r>
-      <w:r>
-        <w:rPr>
-          <w:rStyle w:val="NormalTok"/>
-        </w:rPr>
-        <w:t xml:space="preserve">        Student alice </w:t>
-      </w:r>
-      <w:r>
-        <w:rPr>
-          <w:rStyle w:val="OperatorTok"/>
-        </w:rPr>
-        <w:t xml:space="preserve">=</w:t>
-      </w:r>
-      <w:r>
-        <w:rPr>
-          <w:rStyle w:val="NormalTok"/>
-        </w:rPr>
-        <w:t xml:space="preserve"> </w:t>
-      </w:r>
-      <w:r>
-        <w:rPr>
-          <w:rStyle w:val="KeywordTok"/>
-        </w:rPr>
-        <w:t xml:space="preserve">new</w:t>
-      </w:r>
-      <w:r>
-        <w:rPr>
-          <w:rStyle w:val="NormalTok"/>
-        </w:rPr>
-        <w:t xml:space="preserve"> </w:t>
-      </w:r>
-      <w:r>
-        <w:rPr>
-          <w:rStyle w:val="FunctionTok"/>
-        </w:rPr>
-        <w:t xml:space="preserve">Student</w:t>
-      </w:r>
-      <w:r>
-        <w:rPr>
-          <w:rStyle w:val="OperatorTok"/>
-        </w:rPr>
-        <w:t xml:space="preserve">(</w:t>
-      </w:r>
-      <w:r>
-        <w:rPr>
-          <w:rStyle w:val="DecValTok"/>
-        </w:rPr>
-        <w:t xml:space="preserve">1111</w:t>
-      </w:r>
-      <w:r>
-        <w:rPr>
-          <w:rStyle w:val="OperatorTok"/>
-        </w:rPr>
-        <w:t xml:space="preserve">,</w:t>
-      </w:r>
-      <w:r>
-        <w:rPr>
-          <w:rStyle w:val="NormalTok"/>
-        </w:rPr>
-        <w:t xml:space="preserve"> </w:t>
-      </w:r>
-      <w:r>
-        <w:rPr>
-          <w:rStyle w:val="StringTok"/>
-        </w:rPr>
-        <w:t xml:space="preserve">"Alice"</w:t>
-      </w:r>
-      <w:r>
-        <w:rPr>
-          <w:rStyle w:val="OperatorTok"/>
-        </w:rPr>
-        <w:t xml:space="preserve">);</w:t>
-      </w:r>
-      <w:r>
-        <w:br/>
-      </w:r>
-      <w:r>
-        <w:rPr>
-          <w:rStyle w:val="NormalTok"/>
-        </w:rPr>
-        <w:t xml:space="preserve">        Console</w:t>
-      </w:r>
-      <w:r>
-        <w:rPr>
-          <w:rStyle w:val="OperatorTok"/>
-        </w:rPr>
-        <w:t xml:space="preserve">.</w:t>
-      </w:r>
-      <w:r>
-        <w:rPr>
-          <w:rStyle w:val="FunctionTok"/>
-        </w:rPr>
-        <w:t xml:space="preserve">WriteLine</w:t>
-      </w:r>
-      <w:r>
-        <w:rPr>
-          <w:rStyle w:val="OperatorTok"/>
-        </w:rPr>
-        <w:t xml:space="preserve">(</w:t>
-      </w:r>
-      <w:r>
-        <w:rPr>
-          <w:rStyle w:val="NormalTok"/>
-        </w:rPr>
-        <w:t xml:space="preserve">alice</w:t>
-      </w:r>
-      <w:r>
-        <w:rPr>
-          <w:rStyle w:val="OperatorTok"/>
-        </w:rPr>
-        <w:t xml:space="preserve">);</w:t>
-      </w:r>
-      <w:r>
-        <w:br/>
-      </w:r>
-      <w:r>
-        <w:br/>
-      </w:r>
-      <w:r>
-        <w:rPr>
-          <w:rStyle w:val="NormalTok"/>
-        </w:rPr>
-        <w:t xml:space="preserve">        Student</w:t>
-      </w:r>
-      <w:r>
-        <w:rPr>
-          <w:rStyle w:val="OperatorTok"/>
-        </w:rPr>
-        <w:t xml:space="preserve">.</w:t>
-      </w:r>
-      <w:r>
-        <w:rPr>
-          <w:rStyle w:val="FunctionTok"/>
-        </w:rPr>
-        <w:t xml:space="preserve">DisplayStudentCount</w:t>
-      </w:r>
-      <w:r>
-        <w:rPr>
-          <w:rStyle w:val="OperatorTok"/>
-        </w:rPr>
-        <w:t xml:space="preserve">();</w:t>
-      </w:r>
-      <w:r>
-        <w:rPr>
-          <w:rStyle w:val="NormalTok"/>
-        </w:rPr>
-        <w:t xml:space="preserve"> </w:t>
-      </w:r>
-      <w:r>
-        <w:rPr>
-          <w:rStyle w:val="CommentTok"/>
-        </w:rPr>
-        <w:t xml:space="preserve">// first time</w:t>
-      </w:r>
-      <w:r>
-        <w:br/>
-      </w:r>
-      <w:r>
-        <w:br/>
-      </w:r>
-      <w:r>
-        <w:rPr>
-          <w:rStyle w:val="NormalTok"/>
-        </w:rPr>
-        <w:t xml:space="preserve">        Student bob </w:t>
-      </w:r>
-      <w:r>
-        <w:rPr>
-          <w:rStyle w:val="OperatorTok"/>
-        </w:rPr>
-        <w:t xml:space="preserve">=</w:t>
-      </w:r>
-      <w:r>
-        <w:rPr>
-          <w:rStyle w:val="NormalTok"/>
-        </w:rPr>
-        <w:t xml:space="preserve"> </w:t>
-      </w:r>
-      <w:r>
-        <w:rPr>
-          <w:rStyle w:val="KeywordTok"/>
-        </w:rPr>
-        <w:t xml:space="preserve">new</w:t>
-      </w:r>
-      <w:r>
-        <w:rPr>
-          <w:rStyle w:val="NormalTok"/>
-        </w:rPr>
-        <w:t xml:space="preserve"> </w:t>
-      </w:r>
-      <w:r>
-        <w:rPr>
-          <w:rStyle w:val="FunctionTok"/>
-        </w:rPr>
-        <w:t xml:space="preserve">Student</w:t>
-      </w:r>
-      <w:r>
-        <w:rPr>
-          <w:rStyle w:val="OperatorTok"/>
-        </w:rPr>
-        <w:t xml:space="preserve">(</w:t>
-      </w:r>
-      <w:r>
-        <w:rPr>
-          <w:rStyle w:val="DecValTok"/>
-        </w:rPr>
-        <w:t xml:space="preserve">1112</w:t>
-      </w:r>
-      <w:r>
-        <w:rPr>
-          <w:rStyle w:val="OperatorTok"/>
-        </w:rPr>
-        <w:t xml:space="preserve">,</w:t>
-      </w:r>
-      <w:r>
-        <w:rPr>
-          <w:rStyle w:val="NormalTok"/>
-        </w:rPr>
-        <w:t xml:space="preserve"> </w:t>
-      </w:r>
-      <w:r>
-        <w:rPr>
-          <w:rStyle w:val="StringTok"/>
-        </w:rPr>
-        <w:t xml:space="preserve">"Bob"</w:t>
-      </w:r>
-      <w:r>
-        <w:rPr>
-          <w:rStyle w:val="OperatorTok"/>
-        </w:rPr>
-        <w:t xml:space="preserve">);</w:t>
-      </w:r>
-      <w:r>
-        <w:rPr>
-          <w:rStyle w:val="NormalTok"/>
-        </w:rPr>
-        <w:t xml:space="preserve">        </w:t>
       </w:r>
       <w:r>
         <w:br/>
@@ -2817,7 +2787,7 @@
         </w:numPr>
       </w:pPr>
       <w:r>
-        <w:t xml:space="preserve">How many non-static attributes does</w:t>
+        <w:t xml:space="preserve">How many non-static attributes does the</w:t>
       </w:r>
       <w:r>
         <w:t xml:space="preserve"> </w:t>
@@ -2843,7 +2813,7 @@
         </w:numPr>
       </w:pPr>
       <w:r>
-        <w:t xml:space="preserve">How many static attributes does</w:t>
+        <w:t xml:space="preserve">How many static attributes does the</w:t>
       </w:r>
       <w:r>
         <w:t xml:space="preserve"> </w:t>
@@ -2869,7 +2839,7 @@
         </w:numPr>
       </w:pPr>
       <w:r>
-        <w:t xml:space="preserve">How many non-static methods does</w:t>
+        <w:t xml:space="preserve">How many non-static methods does the</w:t>
       </w:r>
       <w:r>
         <w:t xml:space="preserve"> </w:t>
@@ -2895,7 +2865,7 @@
         </w:numPr>
       </w:pPr>
       <w:r>
-        <w:t xml:space="preserve">How many static methods does</w:t>
+        <w:t xml:space="preserve">How many static methods does the</w:t>
       </w:r>
       <w:r>
         <w:t xml:space="preserve"> </w:t>
@@ -3127,7 +3097,7 @@
         </w:numPr>
       </w:pPr>
       <w:r>
-        <w:t xml:space="preserve">if the</w:t>
+        <w:t xml:space="preserve">If the</w:t>
       </w:r>
       <w:r>
         <w:t xml:space="preserve"> </w:t>
@@ -3261,7 +3231,7 @@
         <w:t xml:space="preserve"> </w:t>
       </w:r>
       <w:r>
-        <w:t xml:space="preserve">For example, if we try to refer to</w:t>
+        <w:t xml:space="preserve">For example, if we try to refer to the</w:t>
       </w:r>
       <w:r>
         <w:t xml:space="preserve"> </w:t>

</xml_diff>